<commit_message>
- ADDED: Auth backend with proper testing
</commit_message>
<xml_diff>
--- a/Assignment_3/Provided/COMP308W25Lab3.docx
+++ b/Assignment_3/Provided/COMP308W25Lab3.docx
@@ -1,6 +1,6 @@
 
 <file path=word/document.xml><?xml version="1.0" encoding="utf-8"?>
-<w:document xmlns:wpc="http://schemas.microsoft.com/office/word/2010/wordprocessingCanvas" xmlns:cx="http://schemas.microsoft.com/office/drawing/2014/chartex" xmlns:cx1="http://schemas.microsoft.com/office/drawing/2015/9/8/chartex" xmlns:cx2="http://schemas.microsoft.com/office/drawing/2015/10/21/chartex" xmlns:cx3="http://schemas.microsoft.com/office/drawing/2016/5/9/chartex" xmlns:cx4="http://schemas.microsoft.com/office/drawing/2016/5/10/chartex" xmlns:cx5="http://schemas.microsoft.com/office/drawing/2016/5/11/chartex" xmlns:cx6="http://schemas.microsoft.com/office/drawing/2016/5/12/chartex" xmlns:cx7="http://schemas.microsoft.com/office/drawing/2016/5/13/chartex" xmlns:cx8="http://schemas.microsoft.com/office/drawing/2016/5/14/chartex" xmlns:mc="http://schemas.openxmlformats.org/markup-compatibility/2006" xmlns:aink="http://schemas.microsoft.com/office/drawing/2016/ink" xmlns:am3d="http://schemas.microsoft.com/office/drawing/2017/model3d" xmlns:o="urn:schemas-microsoft-com:office:office" xmlns:r="http://schemas.openxmlformats.org/officeDocument/2006/relationships" xmlns:m="http://schemas.openxmlformats.org/officeDocument/2006/math" xmlns:v="urn:schemas-microsoft-com:vml" xmlns:wp14="http://schemas.microsoft.com/office/word/2010/wordprocessingDrawing" xmlns:wp="http://schemas.openxmlformats.org/drawingml/2006/wordprocessingDrawing" xmlns:w10="urn:schemas-microsoft-com:office:word" xmlns:w="http://schemas.openxmlformats.org/wordprocessingml/2006/main" xmlns:w14="http://schemas.microsoft.com/office/word/2010/wordml" xmlns:w15="http://schemas.microsoft.com/office/word/2012/wordml" xmlns:w16cex="http://schemas.microsoft.com/office/word/2018/wordml/cex" xmlns:w16cid="http://schemas.microsoft.com/office/word/2016/wordml/cid" xmlns:w16="http://schemas.microsoft.com/office/word/2018/wordml" xmlns:w16sdtdh="http://schemas.microsoft.com/office/word/2020/wordml/sdtdatahash" xmlns:w16se="http://schemas.microsoft.com/office/word/2015/wordml/symex" xmlns:wpg="http://schemas.microsoft.com/office/word/2010/wordprocessingGroup" xmlns:wpi="http://schemas.microsoft.com/office/word/2010/wordprocessingInk" xmlns:wne="http://schemas.microsoft.com/office/word/2006/wordml" xmlns:wps="http://schemas.microsoft.com/office/word/2010/wordprocessingShape" mc:Ignorable="w14 w15 w16se w16cid w16 w16cex w16sdtdh wp14">
+<w:document xmlns:wpc="http://schemas.microsoft.com/office/word/2010/wordprocessingCanvas" xmlns:cx="http://schemas.microsoft.com/office/drawing/2014/chartex" xmlns:cx1="http://schemas.microsoft.com/office/drawing/2015/9/8/chartex" xmlns:cx2="http://schemas.microsoft.com/office/drawing/2015/10/21/chartex" xmlns:cx3="http://schemas.microsoft.com/office/drawing/2016/5/9/chartex" xmlns:cx4="http://schemas.microsoft.com/office/drawing/2016/5/10/chartex" xmlns:cx5="http://schemas.microsoft.com/office/drawing/2016/5/11/chartex" xmlns:cx6="http://schemas.microsoft.com/office/drawing/2016/5/12/chartex" xmlns:cx7="http://schemas.microsoft.com/office/drawing/2016/5/13/chartex" xmlns:cx8="http://schemas.microsoft.com/office/drawing/2016/5/14/chartex" xmlns:mc="http://schemas.openxmlformats.org/markup-compatibility/2006" xmlns:aink="http://schemas.microsoft.com/office/drawing/2016/ink" xmlns:am3d="http://schemas.microsoft.com/office/drawing/2017/model3d" xmlns:o="urn:schemas-microsoft-com:office:office" xmlns:oel="http://schemas.microsoft.com/office/2019/extlst" xmlns:r="http://schemas.openxmlformats.org/officeDocument/2006/relationships" xmlns:m="http://schemas.openxmlformats.org/officeDocument/2006/math" xmlns:v="urn:schemas-microsoft-com:vml" xmlns:wp14="http://schemas.microsoft.com/office/word/2010/wordprocessingDrawing" xmlns:wp="http://schemas.openxmlformats.org/drawingml/2006/wordprocessingDrawing" xmlns:w10="urn:schemas-microsoft-com:office:word" xmlns:w="http://schemas.openxmlformats.org/wordprocessingml/2006/main" xmlns:w14="http://schemas.microsoft.com/office/word/2010/wordml" xmlns:w15="http://schemas.microsoft.com/office/word/2012/wordml" xmlns:w16cex="http://schemas.microsoft.com/office/word/2018/wordml/cex" xmlns:w16cid="http://schemas.microsoft.com/office/word/2016/wordml/cid" xmlns:w16="http://schemas.microsoft.com/office/word/2018/wordml" xmlns:w16du="http://schemas.microsoft.com/office/word/2023/wordml/word16du" xmlns:w16sdtdh="http://schemas.microsoft.com/office/word/2020/wordml/sdtdatahash" xmlns:w16sdtfl="http://schemas.microsoft.com/office/word/2024/wordml/sdtformatlock" xmlns:w16se="http://schemas.microsoft.com/office/word/2015/wordml/symex" xmlns:wpg="http://schemas.microsoft.com/office/word/2010/wordprocessingGroup" xmlns:wpi="http://schemas.microsoft.com/office/word/2010/wordprocessingInk" xmlns:wne="http://schemas.microsoft.com/office/word/2006/wordml" xmlns:wps="http://schemas.microsoft.com/office/word/2010/wordprocessingShape" mc:Ignorable="w14 w15 w16se w16cid w16 w16cex w16sdtdh w16sdtfl w16du wp14">
   <w:body>
     <w:p>
       <w:pPr>
@@ -773,23 +773,7 @@
           <w:sz w:val="24"/>
           <w:szCs w:val="24"/>
         </w:rPr>
-        <w:t xml:space="preserve">Frontends with </w:t>
-      </w:r>
-      <w:proofErr w:type="spellStart"/>
-      <w:r>
-        <w:rPr>
-          <w:sz w:val="24"/>
-          <w:szCs w:val="24"/>
-        </w:rPr>
-        <w:t>Vite</w:t>
-      </w:r>
-      <w:proofErr w:type="spellEnd"/>
-      <w:r>
-        <w:rPr>
-          <w:sz w:val="24"/>
-          <w:szCs w:val="24"/>
-        </w:rPr>
-        <w:t xml:space="preserve"> Module Federation for the </w:t>
+        <w:t xml:space="preserve">Frontends with Vite Module Federation for the </w:t>
       </w:r>
       <w:r>
         <w:rPr>
@@ -3909,23 +3893,7 @@
           <w:sz w:val="24"/>
           <w:szCs w:val="24"/>
         </w:rPr>
-        <w:t xml:space="preserve">Develop a micro frontend using React </w:t>
-      </w:r>
-      <w:proofErr w:type="spellStart"/>
-      <w:r>
-        <w:rPr>
-          <w:sz w:val="24"/>
-          <w:szCs w:val="24"/>
-        </w:rPr>
-        <w:t>Vite</w:t>
-      </w:r>
-      <w:proofErr w:type="spellEnd"/>
-      <w:r>
-        <w:rPr>
-          <w:sz w:val="24"/>
-          <w:szCs w:val="24"/>
-        </w:rPr>
-        <w:t xml:space="preserve"> and Apollo Client</w:t>
+        <w:t>Develop a micro frontend using React Vite and Apollo Client</w:t>
       </w:r>
       <w:r>
         <w:rPr>
@@ -4072,23 +4040,7 @@
           <w:sz w:val="24"/>
           <w:szCs w:val="24"/>
         </w:rPr>
-        <w:t xml:space="preserve">Develop a micro frontend using React </w:t>
-      </w:r>
-      <w:proofErr w:type="spellStart"/>
-      <w:r>
-        <w:rPr>
-          <w:sz w:val="24"/>
-          <w:szCs w:val="24"/>
-        </w:rPr>
-        <w:t>Vite</w:t>
-      </w:r>
-      <w:proofErr w:type="spellEnd"/>
-      <w:r>
-        <w:rPr>
-          <w:sz w:val="24"/>
-          <w:szCs w:val="24"/>
-        </w:rPr>
-        <w:t xml:space="preserve"> and Apollo Client</w:t>
+        <w:t>Develop a micro frontend using React Vite and Apollo Client</w:t>
       </w:r>
       <w:r>
         <w:rPr>
@@ -4178,7 +4130,6 @@
           <w:sz w:val="24"/>
           <w:szCs w:val="24"/>
         </w:rPr>
-        <w:lastRenderedPageBreak/>
         <w:t xml:space="preserve">Integrate with the </w:t>
       </w:r>
       <w:r>
@@ -4741,7 +4692,6 @@
               </w:rPr>
               <w:t xml:space="preserve">Integration using </w:t>
             </w:r>
-            <w:proofErr w:type="spellStart"/>
             <w:r>
               <w:rPr>
                 <w:b/>
@@ -4749,17 +4699,7 @@
                 <w:sz w:val="23"/>
                 <w:szCs w:val="23"/>
               </w:rPr>
-              <w:t>Vite</w:t>
-            </w:r>
-            <w:proofErr w:type="spellEnd"/>
-            <w:r>
-              <w:rPr>
-                <w:b/>
-                <w:bCs/>
-                <w:sz w:val="23"/>
-                <w:szCs w:val="23"/>
-              </w:rPr>
-              <w:t xml:space="preserve"> Module Federation plugin</w:t>
+              <w:t>Vite Module Federation plugin</w:t>
             </w:r>
           </w:p>
         </w:tc>
@@ -5210,23 +5150,7 @@
           <w:sz w:val="24"/>
           <w:szCs w:val="24"/>
         </w:rPr>
-        <w:t xml:space="preserve">Frontends with </w:t>
-      </w:r>
-      <w:proofErr w:type="spellStart"/>
-      <w:r>
-        <w:rPr>
-          <w:sz w:val="24"/>
-          <w:szCs w:val="24"/>
-        </w:rPr>
-        <w:t>Vite</w:t>
-      </w:r>
-      <w:proofErr w:type="spellEnd"/>
-      <w:r>
-        <w:rPr>
-          <w:sz w:val="24"/>
-          <w:szCs w:val="24"/>
-        </w:rPr>
-        <w:t xml:space="preserve"> Module Federation for the </w:t>
+        <w:t xml:space="preserve">Frontends with Vite Module Federation for the </w:t>
       </w:r>
       <w:r>
         <w:rPr>
@@ -5295,6 +5219,7 @@
         <w:rPr>
           <w:sz w:val="24"/>
           <w:szCs w:val="24"/>
+          <w:highlight w:val="yellow"/>
         </w:rPr>
       </w:pPr>
       <w:r>
@@ -5303,6 +5228,7 @@
           <w:bCs/>
           <w:sz w:val="24"/>
           <w:szCs w:val="24"/>
+          <w:highlight w:val="yellow"/>
         </w:rPr>
         <w:t>Backend Development</w:t>
       </w:r>
@@ -5315,6 +5241,7 @@
         <w:rPr>
           <w:sz w:val="24"/>
           <w:szCs w:val="24"/>
+          <w:highlight w:val="yellow"/>
         </w:rPr>
       </w:pPr>
     </w:p>
@@ -5328,6 +5255,7 @@
         <w:rPr>
           <w:sz w:val="24"/>
           <w:szCs w:val="24"/>
+          <w:highlight w:val="yellow"/>
         </w:rPr>
       </w:pPr>
       <w:r>
@@ -5336,8 +5264,35 @@
           <w:bCs/>
           <w:sz w:val="24"/>
           <w:szCs w:val="24"/>
-        </w:rPr>
-        <w:t xml:space="preserve"> </w:t>
+          <w:highlight w:val="yellow"/>
+        </w:rPr>
+        <w:t xml:space="preserve"> User Authentication Microservice - </w:t>
+      </w:r>
+      <w:r>
+        <w:rPr>
+          <w:sz w:val="24"/>
+          <w:szCs w:val="24"/>
+          <w:highlight w:val="yellow"/>
+        </w:rPr>
+        <w:t xml:space="preserve">Develop a microservice using Express, Apollo Server, and </w:t>
+      </w:r>
+      <w:proofErr w:type="spellStart"/>
+      <w:r>
+        <w:rPr>
+          <w:sz w:val="24"/>
+          <w:szCs w:val="24"/>
+          <w:highlight w:val="yellow"/>
+        </w:rPr>
+        <w:t>GraphQL</w:t>
+      </w:r>
+      <w:proofErr w:type="spellEnd"/>
+      <w:r>
+        <w:rPr>
+          <w:sz w:val="24"/>
+          <w:szCs w:val="24"/>
+          <w:highlight w:val="yellow"/>
+        </w:rPr>
+        <w:t xml:space="preserve"> to handle </w:t>
       </w:r>
       <w:r>
         <w:rPr>
@@ -5345,61 +5300,7 @@
           <w:bCs/>
           <w:sz w:val="24"/>
           <w:szCs w:val="24"/>
-        </w:rPr>
-        <w:t xml:space="preserve">User </w:t>
-      </w:r>
-      <w:r>
-        <w:rPr>
-          <w:b/>
-          <w:bCs/>
-          <w:sz w:val="24"/>
-          <w:szCs w:val="24"/>
-        </w:rPr>
-        <w:t xml:space="preserve">Authentication Microservice - </w:t>
-      </w:r>
-      <w:r>
-        <w:rPr>
-          <w:sz w:val="24"/>
-          <w:szCs w:val="24"/>
-        </w:rPr>
-        <w:t>Develop a microservice using Express</w:t>
-      </w:r>
-      <w:r>
-        <w:rPr>
-          <w:sz w:val="24"/>
-          <w:szCs w:val="24"/>
-        </w:rPr>
-        <w:t>, Apollo Server,</w:t>
-      </w:r>
-      <w:r>
-        <w:rPr>
-          <w:sz w:val="24"/>
-          <w:szCs w:val="24"/>
-        </w:rPr>
-        <w:t xml:space="preserve"> and </w:t>
-      </w:r>
-      <w:proofErr w:type="spellStart"/>
-      <w:r>
-        <w:rPr>
-          <w:sz w:val="24"/>
-          <w:szCs w:val="24"/>
-        </w:rPr>
-        <w:t>GraphQL</w:t>
-      </w:r>
-      <w:proofErr w:type="spellEnd"/>
-      <w:r>
-        <w:rPr>
-          <w:sz w:val="24"/>
-          <w:szCs w:val="24"/>
-        </w:rPr>
-        <w:t xml:space="preserve"> to handle </w:t>
-      </w:r>
-      <w:r>
-        <w:rPr>
-          <w:b/>
-          <w:bCs/>
-          <w:sz w:val="24"/>
-          <w:szCs w:val="24"/>
+          <w:highlight w:val="yellow"/>
         </w:rPr>
         <w:t>user registration and login</w:t>
       </w:r>
@@ -5407,6 +5308,7 @@
         <w:rPr>
           <w:sz w:val="24"/>
           <w:szCs w:val="24"/>
+          <w:highlight w:val="yellow"/>
         </w:rPr>
         <w:t>.</w:t>
       </w:r>
@@ -5421,12 +5323,14 @@
         <w:rPr>
           <w:sz w:val="24"/>
           <w:szCs w:val="24"/>
-        </w:rPr>
-      </w:pPr>
-      <w:r>
-        <w:rPr>
-          <w:sz w:val="24"/>
-          <w:szCs w:val="24"/>
+          <w:highlight w:val="yellow"/>
+        </w:rPr>
+      </w:pPr>
+      <w:r>
+        <w:rPr>
+          <w:sz w:val="24"/>
+          <w:szCs w:val="24"/>
+          <w:highlight w:val="yellow"/>
         </w:rPr>
         <w:t>Implement MongoDB schema for users.</w:t>
       </w:r>
@@ -5442,12 +5346,14 @@
         <w:rPr>
           <w:sz w:val="24"/>
           <w:szCs w:val="24"/>
-        </w:rPr>
-      </w:pPr>
-      <w:r>
-        <w:rPr>
-          <w:sz w:val="24"/>
-          <w:szCs w:val="24"/>
+          <w:highlight w:val="yellow"/>
+        </w:rPr>
+      </w:pPr>
+      <w:r>
+        <w:rPr>
+          <w:sz w:val="24"/>
+          <w:szCs w:val="24"/>
+          <w:highlight w:val="yellow"/>
         </w:rPr>
         <w:t xml:space="preserve">Implement mutations for </w:t>
       </w:r>
@@ -5457,6 +5363,7 @@
           <w:bCs/>
           <w:sz w:val="24"/>
           <w:szCs w:val="24"/>
+          <w:highlight w:val="yellow"/>
         </w:rPr>
         <w:t>signup</w:t>
       </w:r>
@@ -5464,6 +5371,7 @@
         <w:rPr>
           <w:sz w:val="24"/>
           <w:szCs w:val="24"/>
+          <w:highlight w:val="yellow"/>
         </w:rPr>
         <w:t xml:space="preserve">, </w:t>
       </w:r>
@@ -5473,6 +5381,7 @@
           <w:bCs/>
           <w:sz w:val="24"/>
           <w:szCs w:val="24"/>
+          <w:highlight w:val="yellow"/>
         </w:rPr>
         <w:t>login</w:t>
       </w:r>
@@ -5480,6 +5389,7 @@
         <w:rPr>
           <w:sz w:val="24"/>
           <w:szCs w:val="24"/>
+          <w:highlight w:val="yellow"/>
         </w:rPr>
         <w:t xml:space="preserve">, and </w:t>
       </w:r>
@@ -5489,6 +5399,7 @@
           <w:bCs/>
           <w:sz w:val="24"/>
           <w:szCs w:val="24"/>
+          <w:highlight w:val="yellow"/>
         </w:rPr>
         <w:t>logout</w:t>
       </w:r>
@@ -5496,6 +5407,7 @@
         <w:rPr>
           <w:sz w:val="24"/>
           <w:szCs w:val="24"/>
+          <w:highlight w:val="yellow"/>
         </w:rPr>
         <w:t>.</w:t>
       </w:r>
@@ -5511,12 +5423,14 @@
         <w:rPr>
           <w:sz w:val="24"/>
           <w:szCs w:val="24"/>
-        </w:rPr>
-      </w:pPr>
-      <w:r>
-        <w:rPr>
-          <w:sz w:val="24"/>
-          <w:szCs w:val="24"/>
+          <w:highlight w:val="yellow"/>
+        </w:rPr>
+      </w:pPr>
+      <w:r>
+        <w:rPr>
+          <w:sz w:val="24"/>
+          <w:szCs w:val="24"/>
+          <w:highlight w:val="yellow"/>
         </w:rPr>
         <w:t>Ensure security measures for user authentication (e.g., hashing passwords).</w:t>
       </w:r>
@@ -5738,10 +5652,14 @@
         <w:pStyle w:val="Heading3"/>
         <w:ind w:firstLine="720"/>
         <w:jc w:val="left"/>
+        <w:rPr>
+          <w:highlight w:val="yellow"/>
+        </w:rPr>
       </w:pPr>
       <w:r>
         <w:rPr>
           <w:rStyle w:val="Strong"/>
+          <w:highlight w:val="yellow"/>
         </w:rPr>
         <w:t>User Schema Fields</w:t>
       </w:r>
@@ -5784,12 +5702,14 @@
               <w:rPr>
                 <w:b/>
                 <w:bCs/>
+                <w:highlight w:val="yellow"/>
               </w:rPr>
             </w:pPr>
             <w:r>
               <w:rPr>
                 <w:b/>
                 <w:bCs/>
+                <w:highlight w:val="yellow"/>
               </w:rPr>
               <w:t>Field Name</w:t>
             </w:r>
@@ -5807,12 +5727,14 @@
               <w:rPr>
                 <w:b/>
                 <w:bCs/>
+                <w:highlight w:val="yellow"/>
               </w:rPr>
             </w:pPr>
             <w:r>
               <w:rPr>
                 <w:b/>
                 <w:bCs/>
+                <w:highlight w:val="yellow"/>
               </w:rPr>
               <w:t>Type</w:t>
             </w:r>
@@ -5830,12 +5752,14 @@
               <w:rPr>
                 <w:b/>
                 <w:bCs/>
+                <w:highlight w:val="yellow"/>
               </w:rPr>
             </w:pPr>
             <w:r>
               <w:rPr>
                 <w:b/>
                 <w:bCs/>
+                <w:highlight w:val="yellow"/>
               </w:rPr>
               <w:t>Required</w:t>
             </w:r>
@@ -5853,12 +5777,14 @@
               <w:rPr>
                 <w:b/>
                 <w:bCs/>
+                <w:highlight w:val="yellow"/>
               </w:rPr>
             </w:pPr>
             <w:r>
               <w:rPr>
                 <w:b/>
                 <w:bCs/>
+                <w:highlight w:val="yellow"/>
               </w:rPr>
               <w:t>Unique</w:t>
             </w:r>
@@ -5876,12 +5802,14 @@
               <w:rPr>
                 <w:b/>
                 <w:bCs/>
+                <w:highlight w:val="yellow"/>
               </w:rPr>
             </w:pPr>
             <w:r>
               <w:rPr>
                 <w:b/>
                 <w:bCs/>
+                <w:highlight w:val="yellow"/>
               </w:rPr>
               <w:t>Default</w:t>
             </w:r>
@@ -5898,12 +5826,14 @@
               <w:rPr>
                 <w:b/>
                 <w:bCs/>
+                <w:highlight w:val="yellow"/>
               </w:rPr>
             </w:pPr>
             <w:r>
               <w:rPr>
                 <w:b/>
                 <w:bCs/>
+                <w:highlight w:val="yellow"/>
               </w:rPr>
               <w:t>Description</w:t>
             </w:r>
@@ -5925,6 +5855,7 @@
               <w:rPr>
                 <w:b/>
                 <w:bCs/>
+                <w:highlight w:val="yellow"/>
               </w:rPr>
             </w:pPr>
             <w:r>
@@ -5932,6 +5863,7 @@
                 <w:rStyle w:val="HTMLCode"/>
                 <w:b/>
                 <w:bCs/>
+                <w:highlight w:val="yellow"/>
               </w:rPr>
               <w:t>username</w:t>
             </w:r>
@@ -5944,9 +5876,15 @@
             <w:hideMark/>
           </w:tcPr>
           <w:p>
+            <w:pPr>
+              <w:rPr>
+                <w:highlight w:val="yellow"/>
+              </w:rPr>
+            </w:pPr>
             <w:r>
               <w:rPr>
                 <w:rStyle w:val="HTMLCode"/>
+                <w:highlight w:val="yellow"/>
               </w:rPr>
               <w:t>String</w:t>
             </w:r>
@@ -5959,7 +5897,15 @@
             <w:hideMark/>
           </w:tcPr>
           <w:p>
-            <w:r>
+            <w:pPr>
+              <w:rPr>
+                <w:highlight w:val="yellow"/>
+              </w:rPr>
+            </w:pPr>
+            <w:r>
+              <w:rPr>
+                <w:highlight w:val="yellow"/>
+              </w:rPr>
               <w:t xml:space="preserve"> Yes</w:t>
             </w:r>
           </w:p>
@@ -5971,7 +5917,15 @@
             <w:hideMark/>
           </w:tcPr>
           <w:p>
-            <w:r>
+            <w:pPr>
+              <w:rPr>
+                <w:highlight w:val="yellow"/>
+              </w:rPr>
+            </w:pPr>
+            <w:r>
+              <w:rPr>
+                <w:highlight w:val="yellow"/>
+              </w:rPr>
               <w:t xml:space="preserve"> Yes</w:t>
             </w:r>
           </w:p>
@@ -5983,7 +5937,15 @@
             <w:hideMark/>
           </w:tcPr>
           <w:p>
-            <w:r>
+            <w:pPr>
+              <w:rPr>
+                <w:highlight w:val="yellow"/>
+              </w:rPr>
+            </w:pPr>
+            <w:r>
+              <w:rPr>
+                <w:highlight w:val="yellow"/>
+              </w:rPr>
               <w:t xml:space="preserve"> No</w:t>
             </w:r>
           </w:p>
@@ -5995,7 +5957,15 @@
             <w:hideMark/>
           </w:tcPr>
           <w:p>
-            <w:r>
+            <w:pPr>
+              <w:rPr>
+                <w:highlight w:val="yellow"/>
+              </w:rPr>
+            </w:pPr>
+            <w:r>
+              <w:rPr>
+                <w:highlight w:val="yellow"/>
+              </w:rPr>
               <w:t>Unique username for each user.</w:t>
             </w:r>
           </w:p>
@@ -6016,6 +5986,7 @@
               <w:rPr>
                 <w:b/>
                 <w:bCs/>
+                <w:highlight w:val="yellow"/>
               </w:rPr>
             </w:pPr>
             <w:r>
@@ -6023,6 +5994,7 @@
                 <w:rStyle w:val="HTMLCode"/>
                 <w:b/>
                 <w:bCs/>
+                <w:highlight w:val="yellow"/>
               </w:rPr>
               <w:t>email</w:t>
             </w:r>
@@ -6035,9 +6007,15 @@
             <w:hideMark/>
           </w:tcPr>
           <w:p>
+            <w:pPr>
+              <w:rPr>
+                <w:highlight w:val="yellow"/>
+              </w:rPr>
+            </w:pPr>
             <w:r>
               <w:rPr>
                 <w:rStyle w:val="HTMLCode"/>
+                <w:highlight w:val="yellow"/>
               </w:rPr>
               <w:t>String</w:t>
             </w:r>
@@ -6050,7 +6028,15 @@
             <w:hideMark/>
           </w:tcPr>
           <w:p>
-            <w:r>
+            <w:pPr>
+              <w:rPr>
+                <w:highlight w:val="yellow"/>
+              </w:rPr>
+            </w:pPr>
+            <w:r>
+              <w:rPr>
+                <w:highlight w:val="yellow"/>
+              </w:rPr>
               <w:t xml:space="preserve"> Yes</w:t>
             </w:r>
           </w:p>
@@ -6062,7 +6048,15 @@
             <w:hideMark/>
           </w:tcPr>
           <w:p>
-            <w:r>
+            <w:pPr>
+              <w:rPr>
+                <w:highlight w:val="yellow"/>
+              </w:rPr>
+            </w:pPr>
+            <w:r>
+              <w:rPr>
+                <w:highlight w:val="yellow"/>
+              </w:rPr>
               <w:t xml:space="preserve"> Yes</w:t>
             </w:r>
           </w:p>
@@ -6074,7 +6068,15 @@
             <w:hideMark/>
           </w:tcPr>
           <w:p>
-            <w:r>
+            <w:pPr>
+              <w:rPr>
+                <w:highlight w:val="yellow"/>
+              </w:rPr>
+            </w:pPr>
+            <w:r>
+              <w:rPr>
+                <w:highlight w:val="yellow"/>
+              </w:rPr>
               <w:t xml:space="preserve"> No</w:t>
             </w:r>
           </w:p>
@@ -6086,7 +6088,15 @@
             <w:hideMark/>
           </w:tcPr>
           <w:p>
-            <w:r>
+            <w:pPr>
+              <w:rPr>
+                <w:highlight w:val="yellow"/>
+              </w:rPr>
+            </w:pPr>
+            <w:r>
+              <w:rPr>
+                <w:highlight w:val="yellow"/>
+              </w:rPr>
               <w:t>User email address.</w:t>
             </w:r>
           </w:p>
@@ -6107,6 +6117,7 @@
               <w:rPr>
                 <w:b/>
                 <w:bCs/>
+                <w:highlight w:val="yellow"/>
               </w:rPr>
             </w:pPr>
             <w:r>
@@ -6114,6 +6125,7 @@
                 <w:rStyle w:val="HTMLCode"/>
                 <w:b/>
                 <w:bCs/>
+                <w:highlight w:val="yellow"/>
               </w:rPr>
               <w:t>password</w:t>
             </w:r>
@@ -6126,9 +6138,15 @@
             <w:hideMark/>
           </w:tcPr>
           <w:p>
+            <w:pPr>
+              <w:rPr>
+                <w:highlight w:val="yellow"/>
+              </w:rPr>
+            </w:pPr>
             <w:r>
               <w:rPr>
                 <w:rStyle w:val="HTMLCode"/>
+                <w:highlight w:val="yellow"/>
               </w:rPr>
               <w:t>String</w:t>
             </w:r>
@@ -6141,7 +6159,15 @@
             <w:hideMark/>
           </w:tcPr>
           <w:p>
-            <w:r>
+            <w:pPr>
+              <w:rPr>
+                <w:highlight w:val="yellow"/>
+              </w:rPr>
+            </w:pPr>
+            <w:r>
+              <w:rPr>
+                <w:highlight w:val="yellow"/>
+              </w:rPr>
               <w:t xml:space="preserve"> Yes</w:t>
             </w:r>
           </w:p>
@@ -6153,7 +6179,15 @@
             <w:hideMark/>
           </w:tcPr>
           <w:p>
-            <w:r>
+            <w:pPr>
+              <w:rPr>
+                <w:highlight w:val="yellow"/>
+              </w:rPr>
+            </w:pPr>
+            <w:r>
+              <w:rPr>
+                <w:highlight w:val="yellow"/>
+              </w:rPr>
               <w:t xml:space="preserve"> No</w:t>
             </w:r>
           </w:p>
@@ -6165,7 +6199,15 @@
             <w:hideMark/>
           </w:tcPr>
           <w:p>
-            <w:r>
+            <w:pPr>
+              <w:rPr>
+                <w:highlight w:val="yellow"/>
+              </w:rPr>
+            </w:pPr>
+            <w:r>
+              <w:rPr>
+                <w:highlight w:val="yellow"/>
+              </w:rPr>
               <w:t xml:space="preserve"> No</w:t>
             </w:r>
           </w:p>
@@ -6177,7 +6219,15 @@
             <w:hideMark/>
           </w:tcPr>
           <w:p>
-            <w:r>
+            <w:pPr>
+              <w:rPr>
+                <w:highlight w:val="yellow"/>
+              </w:rPr>
+            </w:pPr>
+            <w:r>
+              <w:rPr>
+                <w:highlight w:val="yellow"/>
+              </w:rPr>
               <w:t>User password stored securely (hashed).</w:t>
             </w:r>
           </w:p>
@@ -6198,6 +6248,7 @@
               <w:rPr>
                 <w:b/>
                 <w:bCs/>
+                <w:highlight w:val="yellow"/>
               </w:rPr>
             </w:pPr>
             <w:r>
@@ -6205,6 +6256,7 @@
                 <w:rStyle w:val="HTMLCode"/>
                 <w:b/>
                 <w:bCs/>
+                <w:highlight w:val="yellow"/>
               </w:rPr>
               <w:t>role</w:t>
             </w:r>
@@ -6217,9 +6269,15 @@
             <w:hideMark/>
           </w:tcPr>
           <w:p>
+            <w:pPr>
+              <w:rPr>
+                <w:highlight w:val="yellow"/>
+              </w:rPr>
+            </w:pPr>
             <w:r>
               <w:rPr>
                 <w:rStyle w:val="HTMLCode"/>
+                <w:highlight w:val="yellow"/>
               </w:rPr>
               <w:t>String</w:t>
             </w:r>
@@ -6232,7 +6290,15 @@
             <w:hideMark/>
           </w:tcPr>
           <w:p>
-            <w:r>
+            <w:pPr>
+              <w:rPr>
+                <w:highlight w:val="yellow"/>
+              </w:rPr>
+            </w:pPr>
+            <w:r>
+              <w:rPr>
+                <w:highlight w:val="yellow"/>
+              </w:rPr>
               <w:t xml:space="preserve"> Yes</w:t>
             </w:r>
           </w:p>
@@ -6244,7 +6310,15 @@
             <w:hideMark/>
           </w:tcPr>
           <w:p>
-            <w:r>
+            <w:pPr>
+              <w:rPr>
+                <w:highlight w:val="yellow"/>
+              </w:rPr>
+            </w:pPr>
+            <w:r>
+              <w:rPr>
+                <w:highlight w:val="yellow"/>
+              </w:rPr>
               <w:t xml:space="preserve"> No</w:t>
             </w:r>
           </w:p>
@@ -6256,9 +6330,15 @@
             <w:hideMark/>
           </w:tcPr>
           <w:p>
+            <w:pPr>
+              <w:rPr>
+                <w:highlight w:val="yellow"/>
+              </w:rPr>
+            </w:pPr>
             <w:r>
               <w:rPr>
                 <w:rStyle w:val="HTMLCode"/>
+                <w:highlight w:val="yellow"/>
               </w:rPr>
               <w:t>"player"</w:t>
             </w:r>
@@ -6271,25 +6351,41 @@
             <w:hideMark/>
           </w:tcPr>
           <w:p>
-            <w:r>
+            <w:pPr>
+              <w:rPr>
+                <w:highlight w:val="yellow"/>
+              </w:rPr>
+            </w:pPr>
+            <w:r>
+              <w:rPr>
+                <w:highlight w:val="yellow"/>
+              </w:rPr>
               <w:t xml:space="preserve">Defines user permissions. Allowed values: </w:t>
             </w:r>
             <w:r>
               <w:rPr>
                 <w:rStyle w:val="HTMLCode"/>
+                <w:highlight w:val="yellow"/>
               </w:rPr>
               <w:t>"player"</w:t>
             </w:r>
             <w:r>
+              <w:rPr>
+                <w:highlight w:val="yellow"/>
+              </w:rPr>
               <w:t xml:space="preserve">, </w:t>
             </w:r>
             <w:r>
               <w:rPr>
                 <w:rStyle w:val="HTMLCode"/>
+                <w:highlight w:val="yellow"/>
               </w:rPr>
               <w:t>"admin"</w:t>
             </w:r>
             <w:r>
+              <w:rPr>
+                <w:highlight w:val="yellow"/>
+              </w:rPr>
               <w:t>.</w:t>
             </w:r>
           </w:p>
@@ -6310,6 +6406,7 @@
               <w:rPr>
                 <w:b/>
                 <w:bCs/>
+                <w:highlight w:val="yellow"/>
               </w:rPr>
             </w:pPr>
             <w:proofErr w:type="spellStart"/>
@@ -6318,6 +6415,7 @@
                 <w:rStyle w:val="HTMLCode"/>
                 <w:b/>
                 <w:bCs/>
+                <w:highlight w:val="yellow"/>
               </w:rPr>
               <w:t>createdAt</w:t>
             </w:r>
@@ -6331,9 +6429,15 @@
             <w:hideMark/>
           </w:tcPr>
           <w:p>
+            <w:pPr>
+              <w:rPr>
+                <w:highlight w:val="yellow"/>
+              </w:rPr>
+            </w:pPr>
             <w:r>
               <w:rPr>
                 <w:rStyle w:val="HTMLCode"/>
+                <w:highlight w:val="yellow"/>
               </w:rPr>
               <w:t>Date</w:t>
             </w:r>
@@ -6346,7 +6450,15 @@
             <w:hideMark/>
           </w:tcPr>
           <w:p>
-            <w:r>
+            <w:pPr>
+              <w:rPr>
+                <w:highlight w:val="yellow"/>
+              </w:rPr>
+            </w:pPr>
+            <w:r>
+              <w:rPr>
+                <w:highlight w:val="yellow"/>
+              </w:rPr>
               <w:t xml:space="preserve"> No</w:t>
             </w:r>
           </w:p>
@@ -6358,7 +6470,15 @@
             <w:hideMark/>
           </w:tcPr>
           <w:p>
-            <w:r>
+            <w:pPr>
+              <w:rPr>
+                <w:highlight w:val="yellow"/>
+              </w:rPr>
+            </w:pPr>
+            <w:r>
+              <w:rPr>
+                <w:highlight w:val="yellow"/>
+              </w:rPr>
               <w:t xml:space="preserve"> No</w:t>
             </w:r>
           </w:p>
@@ -6370,10 +6490,16 @@
             <w:hideMark/>
           </w:tcPr>
           <w:p>
+            <w:pPr>
+              <w:rPr>
+                <w:highlight w:val="yellow"/>
+              </w:rPr>
+            </w:pPr>
             <w:proofErr w:type="spellStart"/>
             <w:r>
               <w:rPr>
                 <w:rStyle w:val="HTMLCode"/>
+                <w:highlight w:val="yellow"/>
               </w:rPr>
               <w:t>Date.now</w:t>
             </w:r>
@@ -6388,6 +6514,9 @@
           </w:tcPr>
           <w:p>
             <w:r>
+              <w:rPr>
+                <w:highlight w:val="yellow"/>
+              </w:rPr>
               <w:t>Timestamp for when the user was created.</w:t>
             </w:r>
           </w:p>
@@ -7395,23 +7524,7 @@
           <w:sz w:val="24"/>
           <w:szCs w:val="24"/>
         </w:rPr>
-        <w:t xml:space="preserve">Develop a micro frontend using React </w:t>
-      </w:r>
-      <w:proofErr w:type="spellStart"/>
-      <w:r>
-        <w:rPr>
-          <w:sz w:val="24"/>
-          <w:szCs w:val="24"/>
-        </w:rPr>
-        <w:t>Vite</w:t>
-      </w:r>
-      <w:proofErr w:type="spellEnd"/>
-      <w:r>
-        <w:rPr>
-          <w:sz w:val="24"/>
-          <w:szCs w:val="24"/>
-        </w:rPr>
-        <w:t xml:space="preserve"> and Apollo Client</w:t>
+        <w:t>Develop a micro frontend using React Vite and Apollo Client</w:t>
       </w:r>
       <w:r>
         <w:rPr>
@@ -7558,23 +7671,7 @@
           <w:sz w:val="24"/>
           <w:szCs w:val="24"/>
         </w:rPr>
-        <w:t xml:space="preserve">Develop a micro frontend using React </w:t>
-      </w:r>
-      <w:proofErr w:type="spellStart"/>
-      <w:r>
-        <w:rPr>
-          <w:sz w:val="24"/>
-          <w:szCs w:val="24"/>
-        </w:rPr>
-        <w:t>Vite</w:t>
-      </w:r>
-      <w:proofErr w:type="spellEnd"/>
-      <w:r>
-        <w:rPr>
-          <w:sz w:val="24"/>
-          <w:szCs w:val="24"/>
-        </w:rPr>
-        <w:t xml:space="preserve"> and Apollo Client</w:t>
+        <w:t>Develop a micro frontend using React Vite and Apollo Client</w:t>
       </w:r>
       <w:r>
         <w:rPr>
@@ -7759,14 +7856,7 @@
           <w:sz w:val="24"/>
           <w:szCs w:val="24"/>
         </w:rPr>
-        <w:t xml:space="preserve"> </w:t>
-      </w:r>
-      <w:r>
-        <w:rPr>
-          <w:sz w:val="24"/>
-          <w:szCs w:val="24"/>
-        </w:rPr>
-        <w:t>Game progress tracking with real-time updates.</w:t>
+        <w:t xml:space="preserve"> Game progress tracking with real-time updates.</w:t>
       </w:r>
     </w:p>
     <w:p>
@@ -8160,7 +8250,6 @@
                 <w:sz w:val="23"/>
                 <w:szCs w:val="23"/>
               </w:rPr>
-              <w:lastRenderedPageBreak/>
               <w:t>MongoDB database</w:t>
             </w:r>
             <w:r>
@@ -8283,7 +8372,6 @@
               </w:rPr>
               <w:t xml:space="preserve">Integration using </w:t>
             </w:r>
-            <w:proofErr w:type="spellStart"/>
             <w:r>
               <w:rPr>
                 <w:b/>
@@ -8291,17 +8379,7 @@
                 <w:sz w:val="23"/>
                 <w:szCs w:val="23"/>
               </w:rPr>
-              <w:t>Vite</w:t>
-            </w:r>
-            <w:proofErr w:type="spellEnd"/>
-            <w:r>
-              <w:rPr>
-                <w:b/>
-                <w:bCs/>
-                <w:sz w:val="23"/>
-                <w:szCs w:val="23"/>
-              </w:rPr>
-              <w:t xml:space="preserve"> Module Federation plugin</w:t>
+              <w:t>Vite Module Federation plugin</w:t>
             </w:r>
           </w:p>
         </w:tc>
@@ -9228,7 +9306,7 @@
 </file>
 
 <file path=word/endnotes.xml><?xml version="1.0" encoding="utf-8"?>
-<w:endnotes xmlns:wpc="http://schemas.microsoft.com/office/word/2010/wordprocessingCanvas" xmlns:cx="http://schemas.microsoft.com/office/drawing/2014/chartex" xmlns:cx1="http://schemas.microsoft.com/office/drawing/2015/9/8/chartex" xmlns:cx2="http://schemas.microsoft.com/office/drawing/2015/10/21/chartex" xmlns:cx3="http://schemas.microsoft.com/office/drawing/2016/5/9/chartex" xmlns:cx4="http://schemas.microsoft.com/office/drawing/2016/5/10/chartex" xmlns:cx5="http://schemas.microsoft.com/office/drawing/2016/5/11/chartex" xmlns:cx6="http://schemas.microsoft.com/office/drawing/2016/5/12/chartex" xmlns:cx7="http://schemas.microsoft.com/office/drawing/2016/5/13/chartex" xmlns:cx8="http://schemas.microsoft.com/office/drawing/2016/5/14/chartex" xmlns:mc="http://schemas.openxmlformats.org/markup-compatibility/2006" xmlns:aink="http://schemas.microsoft.com/office/drawing/2016/ink" xmlns:am3d="http://schemas.microsoft.com/office/drawing/2017/model3d" xmlns:o="urn:schemas-microsoft-com:office:office" xmlns:r="http://schemas.openxmlformats.org/officeDocument/2006/relationships" xmlns:m="http://schemas.openxmlformats.org/officeDocument/2006/math" xmlns:v="urn:schemas-microsoft-com:vml" xmlns:wp14="http://schemas.microsoft.com/office/word/2010/wordprocessingDrawing" xmlns:wp="http://schemas.openxmlformats.org/drawingml/2006/wordprocessingDrawing" xmlns:w10="urn:schemas-microsoft-com:office:word" xmlns:w="http://schemas.openxmlformats.org/wordprocessingml/2006/main" xmlns:w14="http://schemas.microsoft.com/office/word/2010/wordml" xmlns:w15="http://schemas.microsoft.com/office/word/2012/wordml" xmlns:w16cex="http://schemas.microsoft.com/office/word/2018/wordml/cex" xmlns:w16cid="http://schemas.microsoft.com/office/word/2016/wordml/cid" xmlns:w16="http://schemas.microsoft.com/office/word/2018/wordml" xmlns:w16sdtdh="http://schemas.microsoft.com/office/word/2020/wordml/sdtdatahash" xmlns:w16se="http://schemas.microsoft.com/office/word/2015/wordml/symex" xmlns:wpg="http://schemas.microsoft.com/office/word/2010/wordprocessingGroup" xmlns:wpi="http://schemas.microsoft.com/office/word/2010/wordprocessingInk" xmlns:wne="http://schemas.microsoft.com/office/word/2006/wordml" xmlns:wps="http://schemas.microsoft.com/office/word/2010/wordprocessingShape" mc:Ignorable="w14 w15 w16se w16cid w16 w16cex w16sdtdh wp14">
+<w:endnotes xmlns:wpc="http://schemas.microsoft.com/office/word/2010/wordprocessingCanvas" xmlns:cx="http://schemas.microsoft.com/office/drawing/2014/chartex" xmlns:cx1="http://schemas.microsoft.com/office/drawing/2015/9/8/chartex" xmlns:cx2="http://schemas.microsoft.com/office/drawing/2015/10/21/chartex" xmlns:cx3="http://schemas.microsoft.com/office/drawing/2016/5/9/chartex" xmlns:cx4="http://schemas.microsoft.com/office/drawing/2016/5/10/chartex" xmlns:cx5="http://schemas.microsoft.com/office/drawing/2016/5/11/chartex" xmlns:cx6="http://schemas.microsoft.com/office/drawing/2016/5/12/chartex" xmlns:cx7="http://schemas.microsoft.com/office/drawing/2016/5/13/chartex" xmlns:cx8="http://schemas.microsoft.com/office/drawing/2016/5/14/chartex" xmlns:mc="http://schemas.openxmlformats.org/markup-compatibility/2006" xmlns:aink="http://schemas.microsoft.com/office/drawing/2016/ink" xmlns:am3d="http://schemas.microsoft.com/office/drawing/2017/model3d" xmlns:o="urn:schemas-microsoft-com:office:office" xmlns:oel="http://schemas.microsoft.com/office/2019/extlst" xmlns:r="http://schemas.openxmlformats.org/officeDocument/2006/relationships" xmlns:m="http://schemas.openxmlformats.org/officeDocument/2006/math" xmlns:v="urn:schemas-microsoft-com:vml" xmlns:wp14="http://schemas.microsoft.com/office/word/2010/wordprocessingDrawing" xmlns:wp="http://schemas.openxmlformats.org/drawingml/2006/wordprocessingDrawing" xmlns:w10="urn:schemas-microsoft-com:office:word" xmlns:w="http://schemas.openxmlformats.org/wordprocessingml/2006/main" xmlns:w14="http://schemas.microsoft.com/office/word/2010/wordml" xmlns:w15="http://schemas.microsoft.com/office/word/2012/wordml" xmlns:w16cex="http://schemas.microsoft.com/office/word/2018/wordml/cex" xmlns:w16cid="http://schemas.microsoft.com/office/word/2016/wordml/cid" xmlns:w16="http://schemas.microsoft.com/office/word/2018/wordml" xmlns:w16du="http://schemas.microsoft.com/office/word/2023/wordml/word16du" xmlns:w16sdtdh="http://schemas.microsoft.com/office/word/2020/wordml/sdtdatahash" xmlns:w16sdtfl="http://schemas.microsoft.com/office/word/2024/wordml/sdtformatlock" xmlns:w16se="http://schemas.microsoft.com/office/word/2015/wordml/symex" xmlns:wpg="http://schemas.microsoft.com/office/word/2010/wordprocessingGroup" xmlns:wpi="http://schemas.microsoft.com/office/word/2010/wordprocessingInk" xmlns:wne="http://schemas.microsoft.com/office/word/2006/wordml" xmlns:wps="http://schemas.microsoft.com/office/word/2010/wordprocessingShape" mc:Ignorable="w14 w15 w16se w16cid w16 w16cex w16sdtdh w16sdtfl w16du wp14">
   <w:endnote w:type="separator" w:id="-1">
     <w:p>
       <w:r>
@@ -9247,7 +9325,7 @@
 </file>
 
 <file path=word/footer1.xml><?xml version="1.0" encoding="utf-8"?>
-<w:ftr xmlns:wpc="http://schemas.microsoft.com/office/word/2010/wordprocessingCanvas" xmlns:cx="http://schemas.microsoft.com/office/drawing/2014/chartex" xmlns:cx1="http://schemas.microsoft.com/office/drawing/2015/9/8/chartex" xmlns:cx2="http://schemas.microsoft.com/office/drawing/2015/10/21/chartex" xmlns:cx3="http://schemas.microsoft.com/office/drawing/2016/5/9/chartex" xmlns:cx4="http://schemas.microsoft.com/office/drawing/2016/5/10/chartex" xmlns:cx5="http://schemas.microsoft.com/office/drawing/2016/5/11/chartex" xmlns:cx6="http://schemas.microsoft.com/office/drawing/2016/5/12/chartex" xmlns:cx7="http://schemas.microsoft.com/office/drawing/2016/5/13/chartex" xmlns:cx8="http://schemas.microsoft.com/office/drawing/2016/5/14/chartex" xmlns:mc="http://schemas.openxmlformats.org/markup-compatibility/2006" xmlns:aink="http://schemas.microsoft.com/office/drawing/2016/ink" xmlns:am3d="http://schemas.microsoft.com/office/drawing/2017/model3d" xmlns:o="urn:schemas-microsoft-com:office:office" xmlns:r="http://schemas.openxmlformats.org/officeDocument/2006/relationships" xmlns:m="http://schemas.openxmlformats.org/officeDocument/2006/math" xmlns:v="urn:schemas-microsoft-com:vml" xmlns:wp14="http://schemas.microsoft.com/office/word/2010/wordprocessingDrawing" xmlns:wp="http://schemas.openxmlformats.org/drawingml/2006/wordprocessingDrawing" xmlns:w10="urn:schemas-microsoft-com:office:word" xmlns:w="http://schemas.openxmlformats.org/wordprocessingml/2006/main" xmlns:w14="http://schemas.microsoft.com/office/word/2010/wordml" xmlns:w15="http://schemas.microsoft.com/office/word/2012/wordml" xmlns:w16cex="http://schemas.microsoft.com/office/word/2018/wordml/cex" xmlns:w16cid="http://schemas.microsoft.com/office/word/2016/wordml/cid" xmlns:w16="http://schemas.microsoft.com/office/word/2018/wordml" xmlns:w16sdtdh="http://schemas.microsoft.com/office/word/2020/wordml/sdtdatahash" xmlns:w16se="http://schemas.microsoft.com/office/word/2015/wordml/symex" xmlns:wpg="http://schemas.microsoft.com/office/word/2010/wordprocessingGroup" xmlns:wpi="http://schemas.microsoft.com/office/word/2010/wordprocessingInk" xmlns:wne="http://schemas.microsoft.com/office/word/2006/wordml" xmlns:wps="http://schemas.microsoft.com/office/word/2010/wordprocessingShape" mc:Ignorable="w14 w15 w16se w16cid w16 w16cex w16sdtdh wp14">
+<w:ftr xmlns:wpc="http://schemas.microsoft.com/office/word/2010/wordprocessingCanvas" xmlns:cx="http://schemas.microsoft.com/office/drawing/2014/chartex" xmlns:cx1="http://schemas.microsoft.com/office/drawing/2015/9/8/chartex" xmlns:cx2="http://schemas.microsoft.com/office/drawing/2015/10/21/chartex" xmlns:cx3="http://schemas.microsoft.com/office/drawing/2016/5/9/chartex" xmlns:cx4="http://schemas.microsoft.com/office/drawing/2016/5/10/chartex" xmlns:cx5="http://schemas.microsoft.com/office/drawing/2016/5/11/chartex" xmlns:cx6="http://schemas.microsoft.com/office/drawing/2016/5/12/chartex" xmlns:cx7="http://schemas.microsoft.com/office/drawing/2016/5/13/chartex" xmlns:cx8="http://schemas.microsoft.com/office/drawing/2016/5/14/chartex" xmlns:mc="http://schemas.openxmlformats.org/markup-compatibility/2006" xmlns:aink="http://schemas.microsoft.com/office/drawing/2016/ink" xmlns:am3d="http://schemas.microsoft.com/office/drawing/2017/model3d" xmlns:o="urn:schemas-microsoft-com:office:office" xmlns:oel="http://schemas.microsoft.com/office/2019/extlst" xmlns:r="http://schemas.openxmlformats.org/officeDocument/2006/relationships" xmlns:m="http://schemas.openxmlformats.org/officeDocument/2006/math" xmlns:v="urn:schemas-microsoft-com:vml" xmlns:wp14="http://schemas.microsoft.com/office/word/2010/wordprocessingDrawing" xmlns:wp="http://schemas.openxmlformats.org/drawingml/2006/wordprocessingDrawing" xmlns:w10="urn:schemas-microsoft-com:office:word" xmlns:w="http://schemas.openxmlformats.org/wordprocessingml/2006/main" xmlns:w14="http://schemas.microsoft.com/office/word/2010/wordml" xmlns:w15="http://schemas.microsoft.com/office/word/2012/wordml" xmlns:w16cex="http://schemas.microsoft.com/office/word/2018/wordml/cex" xmlns:w16cid="http://schemas.microsoft.com/office/word/2016/wordml/cid" xmlns:w16="http://schemas.microsoft.com/office/word/2018/wordml" xmlns:w16du="http://schemas.microsoft.com/office/word/2023/wordml/word16du" xmlns:w16sdtdh="http://schemas.microsoft.com/office/word/2020/wordml/sdtdatahash" xmlns:w16sdtfl="http://schemas.microsoft.com/office/word/2024/wordml/sdtformatlock" xmlns:w16se="http://schemas.microsoft.com/office/word/2015/wordml/symex" xmlns:wpg="http://schemas.microsoft.com/office/word/2010/wordprocessingGroup" xmlns:wpi="http://schemas.microsoft.com/office/word/2010/wordprocessingInk" xmlns:wne="http://schemas.microsoft.com/office/word/2006/wordml" xmlns:wps="http://schemas.microsoft.com/office/word/2010/wordprocessingShape" mc:Ignorable="w14 w15 w16se w16cid w16 w16cex w16sdtdh w16sdtfl w16du wp14">
   <w:p>
     <w:pPr>
       <w:pStyle w:val="Footer"/>
@@ -9389,7 +9467,7 @@
 </file>
 
 <file path=word/footnotes.xml><?xml version="1.0" encoding="utf-8"?>
-<w:footnotes xmlns:wpc="http://schemas.microsoft.com/office/word/2010/wordprocessingCanvas" xmlns:cx="http://schemas.microsoft.com/office/drawing/2014/chartex" xmlns:cx1="http://schemas.microsoft.com/office/drawing/2015/9/8/chartex" xmlns:cx2="http://schemas.microsoft.com/office/drawing/2015/10/21/chartex" xmlns:cx3="http://schemas.microsoft.com/office/drawing/2016/5/9/chartex" xmlns:cx4="http://schemas.microsoft.com/office/drawing/2016/5/10/chartex" xmlns:cx5="http://schemas.microsoft.com/office/drawing/2016/5/11/chartex" xmlns:cx6="http://schemas.microsoft.com/office/drawing/2016/5/12/chartex" xmlns:cx7="http://schemas.microsoft.com/office/drawing/2016/5/13/chartex" xmlns:cx8="http://schemas.microsoft.com/office/drawing/2016/5/14/chartex" xmlns:mc="http://schemas.openxmlformats.org/markup-compatibility/2006" xmlns:aink="http://schemas.microsoft.com/office/drawing/2016/ink" xmlns:am3d="http://schemas.microsoft.com/office/drawing/2017/model3d" xmlns:o="urn:schemas-microsoft-com:office:office" xmlns:r="http://schemas.openxmlformats.org/officeDocument/2006/relationships" xmlns:m="http://schemas.openxmlformats.org/officeDocument/2006/math" xmlns:v="urn:schemas-microsoft-com:vml" xmlns:wp14="http://schemas.microsoft.com/office/word/2010/wordprocessingDrawing" xmlns:wp="http://schemas.openxmlformats.org/drawingml/2006/wordprocessingDrawing" xmlns:w10="urn:schemas-microsoft-com:office:word" xmlns:w="http://schemas.openxmlformats.org/wordprocessingml/2006/main" xmlns:w14="http://schemas.microsoft.com/office/word/2010/wordml" xmlns:w15="http://schemas.microsoft.com/office/word/2012/wordml" xmlns:w16cex="http://schemas.microsoft.com/office/word/2018/wordml/cex" xmlns:w16cid="http://schemas.microsoft.com/office/word/2016/wordml/cid" xmlns:w16="http://schemas.microsoft.com/office/word/2018/wordml" xmlns:w16sdtdh="http://schemas.microsoft.com/office/word/2020/wordml/sdtdatahash" xmlns:w16se="http://schemas.microsoft.com/office/word/2015/wordml/symex" xmlns:wpg="http://schemas.microsoft.com/office/word/2010/wordprocessingGroup" xmlns:wpi="http://schemas.microsoft.com/office/word/2010/wordprocessingInk" xmlns:wne="http://schemas.microsoft.com/office/word/2006/wordml" xmlns:wps="http://schemas.microsoft.com/office/word/2010/wordprocessingShape" mc:Ignorable="w14 w15 w16se w16cid w16 w16cex w16sdtdh wp14">
+<w:footnotes xmlns:wpc="http://schemas.microsoft.com/office/word/2010/wordprocessingCanvas" xmlns:cx="http://schemas.microsoft.com/office/drawing/2014/chartex" xmlns:cx1="http://schemas.microsoft.com/office/drawing/2015/9/8/chartex" xmlns:cx2="http://schemas.microsoft.com/office/drawing/2015/10/21/chartex" xmlns:cx3="http://schemas.microsoft.com/office/drawing/2016/5/9/chartex" xmlns:cx4="http://schemas.microsoft.com/office/drawing/2016/5/10/chartex" xmlns:cx5="http://schemas.microsoft.com/office/drawing/2016/5/11/chartex" xmlns:cx6="http://schemas.microsoft.com/office/drawing/2016/5/12/chartex" xmlns:cx7="http://schemas.microsoft.com/office/drawing/2016/5/13/chartex" xmlns:cx8="http://schemas.microsoft.com/office/drawing/2016/5/14/chartex" xmlns:mc="http://schemas.openxmlformats.org/markup-compatibility/2006" xmlns:aink="http://schemas.microsoft.com/office/drawing/2016/ink" xmlns:am3d="http://schemas.microsoft.com/office/drawing/2017/model3d" xmlns:o="urn:schemas-microsoft-com:office:office" xmlns:oel="http://schemas.microsoft.com/office/2019/extlst" xmlns:r="http://schemas.openxmlformats.org/officeDocument/2006/relationships" xmlns:m="http://schemas.openxmlformats.org/officeDocument/2006/math" xmlns:v="urn:schemas-microsoft-com:vml" xmlns:wp14="http://schemas.microsoft.com/office/word/2010/wordprocessingDrawing" xmlns:wp="http://schemas.openxmlformats.org/drawingml/2006/wordprocessingDrawing" xmlns:w10="urn:schemas-microsoft-com:office:word" xmlns:w="http://schemas.openxmlformats.org/wordprocessingml/2006/main" xmlns:w14="http://schemas.microsoft.com/office/word/2010/wordml" xmlns:w15="http://schemas.microsoft.com/office/word/2012/wordml" xmlns:w16cex="http://schemas.microsoft.com/office/word/2018/wordml/cex" xmlns:w16cid="http://schemas.microsoft.com/office/word/2016/wordml/cid" xmlns:w16="http://schemas.microsoft.com/office/word/2018/wordml" xmlns:w16du="http://schemas.microsoft.com/office/word/2023/wordml/word16du" xmlns:w16sdtdh="http://schemas.microsoft.com/office/word/2020/wordml/sdtdatahash" xmlns:w16sdtfl="http://schemas.microsoft.com/office/word/2024/wordml/sdtformatlock" xmlns:w16se="http://schemas.microsoft.com/office/word/2015/wordml/symex" xmlns:wpg="http://schemas.microsoft.com/office/word/2010/wordprocessingGroup" xmlns:wpi="http://schemas.microsoft.com/office/word/2010/wordprocessingInk" xmlns:wne="http://schemas.microsoft.com/office/word/2006/wordml" xmlns:wps="http://schemas.microsoft.com/office/word/2010/wordprocessingShape" mc:Ignorable="w14 w15 w16se w16cid w16 w16cex w16sdtdh w16sdtfl w16du wp14">
   <w:footnote w:type="separator" w:id="-1">
     <w:p>
       <w:r>
@@ -9408,7 +9486,7 @@
 </file>
 
 <file path=word/header1.xml><?xml version="1.0" encoding="utf-8"?>
-<w:hdr xmlns:wpc="http://schemas.microsoft.com/office/word/2010/wordprocessingCanvas" xmlns:cx="http://schemas.microsoft.com/office/drawing/2014/chartex" xmlns:cx1="http://schemas.microsoft.com/office/drawing/2015/9/8/chartex" xmlns:cx2="http://schemas.microsoft.com/office/drawing/2015/10/21/chartex" xmlns:cx3="http://schemas.microsoft.com/office/drawing/2016/5/9/chartex" xmlns:cx4="http://schemas.microsoft.com/office/drawing/2016/5/10/chartex" xmlns:cx5="http://schemas.microsoft.com/office/drawing/2016/5/11/chartex" xmlns:cx6="http://schemas.microsoft.com/office/drawing/2016/5/12/chartex" xmlns:cx7="http://schemas.microsoft.com/office/drawing/2016/5/13/chartex" xmlns:cx8="http://schemas.microsoft.com/office/drawing/2016/5/14/chartex" xmlns:mc="http://schemas.openxmlformats.org/markup-compatibility/2006" xmlns:aink="http://schemas.microsoft.com/office/drawing/2016/ink" xmlns:am3d="http://schemas.microsoft.com/office/drawing/2017/model3d" xmlns:o="urn:schemas-microsoft-com:office:office" xmlns:r="http://schemas.openxmlformats.org/officeDocument/2006/relationships" xmlns:m="http://schemas.openxmlformats.org/officeDocument/2006/math" xmlns:v="urn:schemas-microsoft-com:vml" xmlns:wp14="http://schemas.microsoft.com/office/word/2010/wordprocessingDrawing" xmlns:wp="http://schemas.openxmlformats.org/drawingml/2006/wordprocessingDrawing" xmlns:w10="urn:schemas-microsoft-com:office:word" xmlns:w="http://schemas.openxmlformats.org/wordprocessingml/2006/main" xmlns:w14="http://schemas.microsoft.com/office/word/2010/wordml" xmlns:w15="http://schemas.microsoft.com/office/word/2012/wordml" xmlns:w16cex="http://schemas.microsoft.com/office/word/2018/wordml/cex" xmlns:w16cid="http://schemas.microsoft.com/office/word/2016/wordml/cid" xmlns:w16="http://schemas.microsoft.com/office/word/2018/wordml" xmlns:w16sdtdh="http://schemas.microsoft.com/office/word/2020/wordml/sdtdatahash" xmlns:w16se="http://schemas.microsoft.com/office/word/2015/wordml/symex" xmlns:wpg="http://schemas.microsoft.com/office/word/2010/wordprocessingGroup" xmlns:wpi="http://schemas.microsoft.com/office/word/2010/wordprocessingInk" xmlns:wne="http://schemas.microsoft.com/office/word/2006/wordml" xmlns:wps="http://schemas.microsoft.com/office/word/2010/wordprocessingShape" mc:Ignorable="w14 w15 w16se w16cid w16 w16cex w16sdtdh wp14">
+<w:hdr xmlns:wpc="http://schemas.microsoft.com/office/word/2010/wordprocessingCanvas" xmlns:cx="http://schemas.microsoft.com/office/drawing/2014/chartex" xmlns:cx1="http://schemas.microsoft.com/office/drawing/2015/9/8/chartex" xmlns:cx2="http://schemas.microsoft.com/office/drawing/2015/10/21/chartex" xmlns:cx3="http://schemas.microsoft.com/office/drawing/2016/5/9/chartex" xmlns:cx4="http://schemas.microsoft.com/office/drawing/2016/5/10/chartex" xmlns:cx5="http://schemas.microsoft.com/office/drawing/2016/5/11/chartex" xmlns:cx6="http://schemas.microsoft.com/office/drawing/2016/5/12/chartex" xmlns:cx7="http://schemas.microsoft.com/office/drawing/2016/5/13/chartex" xmlns:cx8="http://schemas.microsoft.com/office/drawing/2016/5/14/chartex" xmlns:mc="http://schemas.openxmlformats.org/markup-compatibility/2006" xmlns:aink="http://schemas.microsoft.com/office/drawing/2016/ink" xmlns:am3d="http://schemas.microsoft.com/office/drawing/2017/model3d" xmlns:o="urn:schemas-microsoft-com:office:office" xmlns:oel="http://schemas.microsoft.com/office/2019/extlst" xmlns:r="http://schemas.openxmlformats.org/officeDocument/2006/relationships" xmlns:m="http://schemas.openxmlformats.org/officeDocument/2006/math" xmlns:v="urn:schemas-microsoft-com:vml" xmlns:wp14="http://schemas.microsoft.com/office/word/2010/wordprocessingDrawing" xmlns:wp="http://schemas.openxmlformats.org/drawingml/2006/wordprocessingDrawing" xmlns:w10="urn:schemas-microsoft-com:office:word" xmlns:w="http://schemas.openxmlformats.org/wordprocessingml/2006/main" xmlns:w14="http://schemas.microsoft.com/office/word/2010/wordml" xmlns:w15="http://schemas.microsoft.com/office/word/2012/wordml" xmlns:w16cex="http://schemas.microsoft.com/office/word/2018/wordml/cex" xmlns:w16cid="http://schemas.microsoft.com/office/word/2016/wordml/cid" xmlns:w16="http://schemas.microsoft.com/office/word/2018/wordml" xmlns:w16du="http://schemas.microsoft.com/office/word/2023/wordml/word16du" xmlns:w16sdtdh="http://schemas.microsoft.com/office/word/2020/wordml/sdtdatahash" xmlns:w16sdtfl="http://schemas.microsoft.com/office/word/2024/wordml/sdtformatlock" xmlns:w16se="http://schemas.microsoft.com/office/word/2015/wordml/symex" xmlns:wpg="http://schemas.microsoft.com/office/word/2010/wordprocessingGroup" xmlns:wpi="http://schemas.microsoft.com/office/word/2010/wordprocessingInk" xmlns:wne="http://schemas.microsoft.com/office/word/2006/wordml" xmlns:wps="http://schemas.microsoft.com/office/word/2010/wordprocessingShape" mc:Ignorable="w14 w15 w16se w16cid w16 w16cex w16sdtdh w16sdtfl w16du wp14">
   <w:p>
     <w:pPr>
       <w:pStyle w:val="Header"/>
@@ -9480,7 +9558,7 @@
 </file>
 
 <file path=word/numbering.xml><?xml version="1.0" encoding="utf-8"?>
-<w:numbering xmlns:wpc="http://schemas.microsoft.com/office/word/2010/wordprocessingCanvas" xmlns:cx="http://schemas.microsoft.com/office/drawing/2014/chartex" xmlns:cx1="http://schemas.microsoft.com/office/drawing/2015/9/8/chartex" xmlns:cx2="http://schemas.microsoft.com/office/drawing/2015/10/21/chartex" xmlns:cx3="http://schemas.microsoft.com/office/drawing/2016/5/9/chartex" xmlns:cx4="http://schemas.microsoft.com/office/drawing/2016/5/10/chartex" xmlns:cx5="http://schemas.microsoft.com/office/drawing/2016/5/11/chartex" xmlns:cx6="http://schemas.microsoft.com/office/drawing/2016/5/12/chartex" xmlns:cx7="http://schemas.microsoft.com/office/drawing/2016/5/13/chartex" xmlns:cx8="http://schemas.microsoft.com/office/drawing/2016/5/14/chartex" xmlns:mc="http://schemas.openxmlformats.org/markup-compatibility/2006" xmlns:aink="http://schemas.microsoft.com/office/drawing/2016/ink" xmlns:am3d="http://schemas.microsoft.com/office/drawing/2017/model3d" xmlns:o="urn:schemas-microsoft-com:office:office" xmlns:r="http://schemas.openxmlformats.org/officeDocument/2006/relationships" xmlns:m="http://schemas.openxmlformats.org/officeDocument/2006/math" xmlns:v="urn:schemas-microsoft-com:vml" xmlns:wp14="http://schemas.microsoft.com/office/word/2010/wordprocessingDrawing" xmlns:wp="http://schemas.openxmlformats.org/drawingml/2006/wordprocessingDrawing" xmlns:w10="urn:schemas-microsoft-com:office:word" xmlns:w="http://schemas.openxmlformats.org/wordprocessingml/2006/main" xmlns:w14="http://schemas.microsoft.com/office/word/2010/wordml" xmlns:w15="http://schemas.microsoft.com/office/word/2012/wordml" xmlns:w16cex="http://schemas.microsoft.com/office/word/2018/wordml/cex" xmlns:w16cid="http://schemas.microsoft.com/office/word/2016/wordml/cid" xmlns:w16="http://schemas.microsoft.com/office/word/2018/wordml" xmlns:w16sdtdh="http://schemas.microsoft.com/office/word/2020/wordml/sdtdatahash" xmlns:w16se="http://schemas.microsoft.com/office/word/2015/wordml/symex" xmlns:wpg="http://schemas.microsoft.com/office/word/2010/wordprocessingGroup" xmlns:wpi="http://schemas.microsoft.com/office/word/2010/wordprocessingInk" xmlns:wne="http://schemas.microsoft.com/office/word/2006/wordml" xmlns:wps="http://schemas.microsoft.com/office/word/2010/wordprocessingShape" mc:Ignorable="w14 w15 w16se w16cid w16 w16cex w16sdtdh wp14">
+<w:numbering xmlns:wpc="http://schemas.microsoft.com/office/word/2010/wordprocessingCanvas" xmlns:cx="http://schemas.microsoft.com/office/drawing/2014/chartex" xmlns:cx1="http://schemas.microsoft.com/office/drawing/2015/9/8/chartex" xmlns:cx2="http://schemas.microsoft.com/office/drawing/2015/10/21/chartex" xmlns:cx3="http://schemas.microsoft.com/office/drawing/2016/5/9/chartex" xmlns:cx4="http://schemas.microsoft.com/office/drawing/2016/5/10/chartex" xmlns:cx5="http://schemas.microsoft.com/office/drawing/2016/5/11/chartex" xmlns:cx6="http://schemas.microsoft.com/office/drawing/2016/5/12/chartex" xmlns:cx7="http://schemas.microsoft.com/office/drawing/2016/5/13/chartex" xmlns:cx8="http://schemas.microsoft.com/office/drawing/2016/5/14/chartex" xmlns:mc="http://schemas.openxmlformats.org/markup-compatibility/2006" xmlns:aink="http://schemas.microsoft.com/office/drawing/2016/ink" xmlns:am3d="http://schemas.microsoft.com/office/drawing/2017/model3d" xmlns:o="urn:schemas-microsoft-com:office:office" xmlns:oel="http://schemas.microsoft.com/office/2019/extlst" xmlns:r="http://schemas.openxmlformats.org/officeDocument/2006/relationships" xmlns:m="http://schemas.openxmlformats.org/officeDocument/2006/math" xmlns:v="urn:schemas-microsoft-com:vml" xmlns:wp14="http://schemas.microsoft.com/office/word/2010/wordprocessingDrawing" xmlns:wp="http://schemas.openxmlformats.org/drawingml/2006/wordprocessingDrawing" xmlns:w10="urn:schemas-microsoft-com:office:word" xmlns:w="http://schemas.openxmlformats.org/wordprocessingml/2006/main" xmlns:w14="http://schemas.microsoft.com/office/word/2010/wordml" xmlns:w15="http://schemas.microsoft.com/office/word/2012/wordml" xmlns:w16cex="http://schemas.microsoft.com/office/word/2018/wordml/cex" xmlns:w16cid="http://schemas.microsoft.com/office/word/2016/wordml/cid" xmlns:w16="http://schemas.microsoft.com/office/word/2018/wordml" xmlns:w16du="http://schemas.microsoft.com/office/word/2023/wordml/word16du" xmlns:w16sdtdh="http://schemas.microsoft.com/office/word/2020/wordml/sdtdatahash" xmlns:w16sdtfl="http://schemas.microsoft.com/office/word/2024/wordml/sdtformatlock" xmlns:w16se="http://schemas.microsoft.com/office/word/2015/wordml/symex" xmlns:wpg="http://schemas.microsoft.com/office/word/2010/wordprocessingGroup" xmlns:wpi="http://schemas.microsoft.com/office/word/2010/wordprocessingInk" xmlns:wne="http://schemas.microsoft.com/office/word/2006/wordml" xmlns:wps="http://schemas.microsoft.com/office/word/2010/wordprocessingShape" mc:Ignorable="w14 w15 w16se w16cid w16 w16cex w16sdtdh w16sdtfl w16du wp14">
   <w:abstractNum w:abstractNumId="0" w15:restartNumberingAfterBreak="0">
     <w:nsid w:val="FFFFFFFE"/>
     <w:multiLevelType w:val="singleLevel"/>
@@ -13599,7 +13677,7 @@
       </w:pPr>
     </w:lvl>
   </w:abstractNum>
-  <w:num w:numId="1">
+  <w:num w:numId="1" w16cid:durableId="1975719209">
     <w:abstractNumId w:val="0"/>
     <w:lvlOverride w:ilvl="0">
       <w:lvl w:ilvl="0">
@@ -13617,131 +13695,131 @@
       </w:lvl>
     </w:lvlOverride>
   </w:num>
-  <w:num w:numId="2">
+  <w:num w:numId="2" w16cid:durableId="224798866">
     <w:abstractNumId w:val="8"/>
   </w:num>
-  <w:num w:numId="3">
+  <w:num w:numId="3" w16cid:durableId="1158959627">
     <w:abstractNumId w:val="15"/>
   </w:num>
-  <w:num w:numId="4">
+  <w:num w:numId="4" w16cid:durableId="441071735">
     <w:abstractNumId w:val="25"/>
   </w:num>
-  <w:num w:numId="5">
+  <w:num w:numId="5" w16cid:durableId="2017884027">
     <w:abstractNumId w:val="20"/>
   </w:num>
-  <w:num w:numId="6">
+  <w:num w:numId="6" w16cid:durableId="755709529">
     <w:abstractNumId w:val="21"/>
   </w:num>
-  <w:num w:numId="7">
+  <w:num w:numId="7" w16cid:durableId="1879509640">
     <w:abstractNumId w:val="14"/>
   </w:num>
-  <w:num w:numId="8">
+  <w:num w:numId="8" w16cid:durableId="2129162008">
     <w:abstractNumId w:val="32"/>
   </w:num>
-  <w:num w:numId="9">
+  <w:num w:numId="9" w16cid:durableId="891890632">
     <w:abstractNumId w:val="2"/>
   </w:num>
-  <w:num w:numId="10">
+  <w:num w:numId="10" w16cid:durableId="76025650">
     <w:abstractNumId w:val="36"/>
   </w:num>
-  <w:num w:numId="11">
+  <w:num w:numId="11" w16cid:durableId="1405569168">
     <w:abstractNumId w:val="27"/>
   </w:num>
-  <w:num w:numId="12">
+  <w:num w:numId="12" w16cid:durableId="1089157042">
     <w:abstractNumId w:val="24"/>
   </w:num>
-  <w:num w:numId="13">
+  <w:num w:numId="13" w16cid:durableId="1131245727">
     <w:abstractNumId w:val="31"/>
   </w:num>
-  <w:num w:numId="14">
+  <w:num w:numId="14" w16cid:durableId="2063558216">
     <w:abstractNumId w:val="13"/>
   </w:num>
-  <w:num w:numId="15">
+  <w:num w:numId="15" w16cid:durableId="1923100216">
     <w:abstractNumId w:val="7"/>
   </w:num>
-  <w:num w:numId="16">
+  <w:num w:numId="16" w16cid:durableId="1340740375">
     <w:abstractNumId w:val="3"/>
   </w:num>
-  <w:num w:numId="17">
+  <w:num w:numId="17" w16cid:durableId="806707909">
     <w:abstractNumId w:val="28"/>
   </w:num>
-  <w:num w:numId="18">
+  <w:num w:numId="18" w16cid:durableId="789740719">
     <w:abstractNumId w:val="39"/>
   </w:num>
-  <w:num w:numId="19">
+  <w:num w:numId="19" w16cid:durableId="1609897902">
     <w:abstractNumId w:val="10"/>
   </w:num>
-  <w:num w:numId="20">
+  <w:num w:numId="20" w16cid:durableId="608901947">
     <w:abstractNumId w:val="18"/>
   </w:num>
-  <w:num w:numId="21">
+  <w:num w:numId="21" w16cid:durableId="253439033">
     <w:abstractNumId w:val="11"/>
   </w:num>
-  <w:num w:numId="22">
+  <w:num w:numId="22" w16cid:durableId="2138642750">
     <w:abstractNumId w:val="23"/>
   </w:num>
-  <w:num w:numId="23">
+  <w:num w:numId="23" w16cid:durableId="1375497835">
     <w:abstractNumId w:val="9"/>
   </w:num>
-  <w:num w:numId="24">
+  <w:num w:numId="24" w16cid:durableId="1473597054">
     <w:abstractNumId w:val="34"/>
   </w:num>
-  <w:num w:numId="25">
+  <w:num w:numId="25" w16cid:durableId="1681202222">
     <w:abstractNumId w:val="22"/>
   </w:num>
-  <w:num w:numId="26">
+  <w:num w:numId="26" w16cid:durableId="1885024379">
     <w:abstractNumId w:val="1"/>
   </w:num>
-  <w:num w:numId="27">
+  <w:num w:numId="27" w16cid:durableId="101464626">
     <w:abstractNumId w:val="16"/>
   </w:num>
-  <w:num w:numId="28">
+  <w:num w:numId="28" w16cid:durableId="1457989525">
     <w:abstractNumId w:val="40"/>
   </w:num>
-  <w:num w:numId="29">
+  <w:num w:numId="29" w16cid:durableId="978152250">
     <w:abstractNumId w:val="30"/>
   </w:num>
-  <w:num w:numId="30">
+  <w:num w:numId="30" w16cid:durableId="352195681">
     <w:abstractNumId w:val="19"/>
   </w:num>
-  <w:num w:numId="31">
+  <w:num w:numId="31" w16cid:durableId="470906207">
     <w:abstractNumId w:val="6"/>
   </w:num>
-  <w:num w:numId="32">
+  <w:num w:numId="32" w16cid:durableId="1370377726">
     <w:abstractNumId w:val="12"/>
   </w:num>
-  <w:num w:numId="33">
+  <w:num w:numId="33" w16cid:durableId="665590172">
     <w:abstractNumId w:val="35"/>
   </w:num>
-  <w:num w:numId="34">
+  <w:num w:numId="34" w16cid:durableId="1409840584">
     <w:abstractNumId w:val="37"/>
   </w:num>
-  <w:num w:numId="35">
+  <w:num w:numId="35" w16cid:durableId="1604612622">
     <w:abstractNumId w:val="29"/>
   </w:num>
-  <w:num w:numId="36">
+  <w:num w:numId="36" w16cid:durableId="1887715672">
     <w:abstractNumId w:val="33"/>
   </w:num>
-  <w:num w:numId="37">
+  <w:num w:numId="37" w16cid:durableId="418716738">
     <w:abstractNumId w:val="38"/>
   </w:num>
-  <w:num w:numId="38">
+  <w:num w:numId="38" w16cid:durableId="2117091670">
     <w:abstractNumId w:val="4"/>
   </w:num>
-  <w:num w:numId="39">
+  <w:num w:numId="39" w16cid:durableId="612517940">
     <w:abstractNumId w:val="5"/>
   </w:num>
-  <w:num w:numId="40">
+  <w:num w:numId="40" w16cid:durableId="1608583434">
     <w:abstractNumId w:val="26"/>
   </w:num>
-  <w:num w:numId="41">
+  <w:num w:numId="41" w16cid:durableId="221140660">
     <w:abstractNumId w:val="17"/>
   </w:num>
 </w:numbering>
 </file>
 
 <file path=word/styles.xml><?xml version="1.0" encoding="utf-8"?>
-<w:styles xmlns:mc="http://schemas.openxmlformats.org/markup-compatibility/2006" xmlns:r="http://schemas.openxmlformats.org/officeDocument/2006/relationships" xmlns:w="http://schemas.openxmlformats.org/wordprocessingml/2006/main" xmlns:w14="http://schemas.microsoft.com/office/word/2010/wordml" xmlns:w15="http://schemas.microsoft.com/office/word/2012/wordml" xmlns:w16cex="http://schemas.microsoft.com/office/word/2018/wordml/cex" xmlns:w16cid="http://schemas.microsoft.com/office/word/2016/wordml/cid" xmlns:w16="http://schemas.microsoft.com/office/word/2018/wordml" xmlns:w16sdtdh="http://schemas.microsoft.com/office/word/2020/wordml/sdtdatahash" xmlns:w16se="http://schemas.microsoft.com/office/word/2015/wordml/symex" mc:Ignorable="w14 w15 w16se w16cid w16 w16cex w16sdtdh">
+<w:styles xmlns:mc="http://schemas.openxmlformats.org/markup-compatibility/2006" xmlns:r="http://schemas.openxmlformats.org/officeDocument/2006/relationships" xmlns:w="http://schemas.openxmlformats.org/wordprocessingml/2006/main" xmlns:w14="http://schemas.microsoft.com/office/word/2010/wordml" xmlns:w15="http://schemas.microsoft.com/office/word/2012/wordml" xmlns:w16cex="http://schemas.microsoft.com/office/word/2018/wordml/cex" xmlns:w16cid="http://schemas.microsoft.com/office/word/2016/wordml/cid" xmlns:w16="http://schemas.microsoft.com/office/word/2018/wordml" xmlns:w16du="http://schemas.microsoft.com/office/word/2023/wordml/word16du" xmlns:w16sdtdh="http://schemas.microsoft.com/office/word/2020/wordml/sdtdatahash" xmlns:w16sdtfl="http://schemas.microsoft.com/office/word/2024/wordml/sdtformatlock" xmlns:w16se="http://schemas.microsoft.com/office/word/2015/wordml/symex" mc:Ignorable="w14 w15 w16se w16cid w16 w16cex w16sdtdh w16sdtfl w16du">
   <w:docDefaults>
     <w:rPrDefault>
       <w:rPr>

</xml_diff>

<commit_message>
- ADDED: GameProgress backend service (tested) with sample test queries
</commit_message>
<xml_diff>
--- a/Assignment_3/Provided/COMP308W25Lab3.docx
+++ b/Assignment_3/Provided/COMP308W25Lab3.docx
@@ -5457,6 +5457,7 @@
         <w:rPr>
           <w:sz w:val="24"/>
           <w:szCs w:val="24"/>
+          <w:highlight w:val="yellow"/>
         </w:rPr>
       </w:pPr>
       <w:r>
@@ -5465,8 +5466,35 @@
           <w:bCs/>
           <w:sz w:val="24"/>
           <w:szCs w:val="24"/>
-        </w:rPr>
-        <w:t>Game Progress</w:t>
+          <w:highlight w:val="yellow"/>
+        </w:rPr>
+        <w:t>Game Progress Microservice</w:t>
+      </w:r>
+      <w:r>
+        <w:rPr>
+          <w:sz w:val="24"/>
+          <w:szCs w:val="24"/>
+          <w:highlight w:val="yellow"/>
+        </w:rPr>
+        <w:t xml:space="preserve"> - Develop a microservice using Express, Apollo Server, and </w:t>
+      </w:r>
+      <w:proofErr w:type="spellStart"/>
+      <w:r>
+        <w:rPr>
+          <w:sz w:val="24"/>
+          <w:szCs w:val="24"/>
+          <w:highlight w:val="yellow"/>
+        </w:rPr>
+        <w:t>GraphQL</w:t>
+      </w:r>
+      <w:proofErr w:type="spellEnd"/>
+      <w:r>
+        <w:rPr>
+          <w:sz w:val="24"/>
+          <w:szCs w:val="24"/>
+          <w:highlight w:val="yellow"/>
+        </w:rPr>
+        <w:t xml:space="preserve"> for </w:t>
       </w:r>
       <w:r>
         <w:rPr>
@@ -5474,59 +5502,7 @@
           <w:bCs/>
           <w:sz w:val="24"/>
           <w:szCs w:val="24"/>
-        </w:rPr>
-        <w:t xml:space="preserve"> Microservice</w:t>
-      </w:r>
-      <w:r>
-        <w:rPr>
-          <w:sz w:val="24"/>
-          <w:szCs w:val="24"/>
-        </w:rPr>
-        <w:t xml:space="preserve"> - Develop a microservice using Express</w:t>
-      </w:r>
-      <w:r>
-        <w:rPr>
-          <w:sz w:val="24"/>
-          <w:szCs w:val="24"/>
-        </w:rPr>
-        <w:t>, Apollo Server,</w:t>
-      </w:r>
-      <w:r>
-        <w:rPr>
-          <w:sz w:val="24"/>
-          <w:szCs w:val="24"/>
-        </w:rPr>
-        <w:t xml:space="preserve"> and </w:t>
-      </w:r>
-      <w:proofErr w:type="spellStart"/>
-      <w:r>
-        <w:rPr>
-          <w:sz w:val="24"/>
-          <w:szCs w:val="24"/>
-        </w:rPr>
-        <w:t>GraphQL</w:t>
-      </w:r>
-      <w:proofErr w:type="spellEnd"/>
-      <w:r>
-        <w:rPr>
-          <w:sz w:val="24"/>
-          <w:szCs w:val="24"/>
-        </w:rPr>
-        <w:t xml:space="preserve"> </w:t>
-      </w:r>
-      <w:r>
-        <w:rPr>
-          <w:sz w:val="24"/>
-          <w:szCs w:val="24"/>
-        </w:rPr>
-        <w:t xml:space="preserve">for </w:t>
-      </w:r>
-      <w:r>
-        <w:rPr>
-          <w:b/>
-          <w:bCs/>
-          <w:sz w:val="24"/>
-          <w:szCs w:val="24"/>
+          <w:highlight w:val="yellow"/>
         </w:rPr>
         <w:t>tracking player achievements and leaderboards</w:t>
       </w:r>
@@ -5534,6 +5510,7 @@
         <w:rPr>
           <w:sz w:val="24"/>
           <w:szCs w:val="24"/>
+          <w:highlight w:val="yellow"/>
         </w:rPr>
         <w:t>.</w:t>
       </w:r>
@@ -5548,28 +5525,16 @@
         <w:rPr>
           <w:sz w:val="24"/>
           <w:szCs w:val="24"/>
-        </w:rPr>
-      </w:pPr>
-      <w:r>
-        <w:rPr>
-          <w:sz w:val="24"/>
-          <w:szCs w:val="24"/>
-        </w:rPr>
-        <w:t xml:space="preserve">Implement MongoDB schema for </w:t>
-      </w:r>
-      <w:r>
-        <w:rPr>
-          <w:sz w:val="24"/>
-          <w:szCs w:val="24"/>
-        </w:rPr>
-        <w:t>game progress</w:t>
-      </w:r>
-      <w:r>
-        <w:rPr>
-          <w:sz w:val="24"/>
-          <w:szCs w:val="24"/>
-        </w:rPr>
-        <w:t>.</w:t>
+          <w:highlight w:val="yellow"/>
+        </w:rPr>
+      </w:pPr>
+      <w:r>
+        <w:rPr>
+          <w:sz w:val="24"/>
+          <w:szCs w:val="24"/>
+          <w:highlight w:val="yellow"/>
+        </w:rPr>
+        <w:t>Implement MongoDB schema for game progress.</w:t>
       </w:r>
     </w:p>
     <w:p>
@@ -5583,12 +5548,14 @@
         <w:rPr>
           <w:sz w:val="24"/>
           <w:szCs w:val="24"/>
-        </w:rPr>
-      </w:pPr>
-      <w:r>
-        <w:rPr>
-          <w:sz w:val="24"/>
-          <w:szCs w:val="24"/>
+          <w:highlight w:val="yellow"/>
+        </w:rPr>
+      </w:pPr>
+      <w:r>
+        <w:rPr>
+          <w:sz w:val="24"/>
+          <w:szCs w:val="24"/>
+          <w:highlight w:val="yellow"/>
         </w:rPr>
         <w:t xml:space="preserve">Implement </w:t>
       </w:r>
@@ -5597,21 +5564,16 @@
         <w:rPr>
           <w:sz w:val="24"/>
           <w:szCs w:val="24"/>
-        </w:rPr>
-        <w:t>Graph</w:t>
-      </w:r>
-      <w:r>
-        <w:rPr>
-          <w:sz w:val="24"/>
-          <w:szCs w:val="24"/>
-        </w:rPr>
-        <w:t>QL</w:t>
+          <w:highlight w:val="yellow"/>
+        </w:rPr>
+        <w:t>GraphQL</w:t>
       </w:r>
       <w:proofErr w:type="spellEnd"/>
       <w:r>
         <w:rPr>
           <w:sz w:val="24"/>
           <w:szCs w:val="24"/>
+          <w:highlight w:val="yellow"/>
         </w:rPr>
         <w:t xml:space="preserve"> queries and mutations</w:t>
       </w:r>
@@ -6552,10 +6514,14 @@
         <w:pStyle w:val="Heading3"/>
         <w:ind w:firstLine="720"/>
         <w:jc w:val="left"/>
+        <w:rPr>
+          <w:highlight w:val="yellow"/>
+        </w:rPr>
       </w:pPr>
       <w:r>
         <w:rPr>
           <w:rStyle w:val="Strong"/>
+          <w:highlight w:val="yellow"/>
         </w:rPr>
         <w:t xml:space="preserve">Game Progress Schema Fields </w:t>
       </w:r>
@@ -6570,6 +6536,7 @@
           <w:bCs/>
           <w:sz w:val="24"/>
           <w:szCs w:val="24"/>
+          <w:highlight w:val="yellow"/>
         </w:rPr>
       </w:pPr>
     </w:p>
@@ -6610,12 +6577,14 @@
               <w:rPr>
                 <w:b/>
                 <w:bCs/>
+                <w:highlight w:val="yellow"/>
               </w:rPr>
             </w:pPr>
             <w:r>
               <w:rPr>
                 <w:b/>
                 <w:bCs/>
+                <w:highlight w:val="yellow"/>
               </w:rPr>
               <w:t>Field Name</w:t>
             </w:r>
@@ -6633,12 +6602,14 @@
               <w:rPr>
                 <w:b/>
                 <w:bCs/>
+                <w:highlight w:val="yellow"/>
               </w:rPr>
             </w:pPr>
             <w:r>
               <w:rPr>
                 <w:b/>
                 <w:bCs/>
+                <w:highlight w:val="yellow"/>
               </w:rPr>
               <w:t>Type</w:t>
             </w:r>
@@ -6656,12 +6627,14 @@
               <w:rPr>
                 <w:b/>
                 <w:bCs/>
+                <w:highlight w:val="yellow"/>
               </w:rPr>
             </w:pPr>
             <w:r>
               <w:rPr>
                 <w:b/>
                 <w:bCs/>
+                <w:highlight w:val="yellow"/>
               </w:rPr>
               <w:t>Required</w:t>
             </w:r>
@@ -6679,12 +6652,14 @@
               <w:rPr>
                 <w:b/>
                 <w:bCs/>
+                <w:highlight w:val="yellow"/>
               </w:rPr>
             </w:pPr>
             <w:r>
               <w:rPr>
                 <w:b/>
                 <w:bCs/>
+                <w:highlight w:val="yellow"/>
               </w:rPr>
               <w:t>Default</w:t>
             </w:r>
@@ -6702,12 +6677,14 @@
               <w:rPr>
                 <w:b/>
                 <w:bCs/>
+                <w:highlight w:val="yellow"/>
               </w:rPr>
             </w:pPr>
             <w:r>
               <w:rPr>
                 <w:b/>
                 <w:bCs/>
+                <w:highlight w:val="yellow"/>
               </w:rPr>
               <w:t>Description</w:t>
             </w:r>
@@ -6725,9 +6702,15 @@
             <w:hideMark/>
           </w:tcPr>
           <w:p>
+            <w:pPr>
+              <w:rPr>
+                <w:highlight w:val="yellow"/>
+              </w:rPr>
+            </w:pPr>
             <w:r>
               <w:rPr>
                 <w:rFonts w:ascii="Courier New" w:hAnsi="Courier New" w:cs="Courier New"/>
+                <w:highlight w:val="yellow"/>
               </w:rPr>
               <w:t>_id</w:t>
             </w:r>
@@ -6740,8 +6723,16 @@
             <w:hideMark/>
           </w:tcPr>
           <w:p>
+            <w:pPr>
+              <w:rPr>
+                <w:highlight w:val="yellow"/>
+              </w:rPr>
+            </w:pPr>
             <w:proofErr w:type="spellStart"/>
             <w:r>
+              <w:rPr>
+                <w:highlight w:val="yellow"/>
+              </w:rPr>
               <w:t>ObjectId</w:t>
             </w:r>
             <w:proofErr w:type="spellEnd"/>
@@ -6754,7 +6745,15 @@
             <w:hideMark/>
           </w:tcPr>
           <w:p>
-            <w:r>
+            <w:pPr>
+              <w:rPr>
+                <w:highlight w:val="yellow"/>
+              </w:rPr>
+            </w:pPr>
+            <w:r>
+              <w:rPr>
+                <w:highlight w:val="yellow"/>
+              </w:rPr>
               <w:t>Yes (Auto)</w:t>
             </w:r>
           </w:p>
@@ -6766,7 +6765,15 @@
             <w:hideMark/>
           </w:tcPr>
           <w:p>
-            <w:r>
+            <w:pPr>
+              <w:rPr>
+                <w:highlight w:val="yellow"/>
+              </w:rPr>
+            </w:pPr>
+            <w:r>
+              <w:rPr>
+                <w:highlight w:val="yellow"/>
+              </w:rPr>
               <w:t>Auto</w:t>
             </w:r>
           </w:p>
@@ -6778,7 +6785,15 @@
             <w:hideMark/>
           </w:tcPr>
           <w:p>
-            <w:r>
+            <w:pPr>
+              <w:rPr>
+                <w:highlight w:val="yellow"/>
+              </w:rPr>
+            </w:pPr>
+            <w:r>
+              <w:rPr>
+                <w:highlight w:val="yellow"/>
+              </w:rPr>
               <w:t>Unique identifier for each document.</w:t>
             </w:r>
           </w:p>
@@ -6795,10 +6810,16 @@
             <w:hideMark/>
           </w:tcPr>
           <w:p>
+            <w:pPr>
+              <w:rPr>
+                <w:highlight w:val="yellow"/>
+              </w:rPr>
+            </w:pPr>
             <w:proofErr w:type="spellStart"/>
             <w:r>
               <w:rPr>
                 <w:rFonts w:ascii="Courier New" w:hAnsi="Courier New" w:cs="Courier New"/>
+                <w:highlight w:val="yellow"/>
               </w:rPr>
               <w:t>userId</w:t>
             </w:r>
@@ -6812,12 +6833,23 @@
             <w:hideMark/>
           </w:tcPr>
           <w:p>
+            <w:pPr>
+              <w:rPr>
+                <w:highlight w:val="yellow"/>
+              </w:rPr>
+            </w:pPr>
             <w:proofErr w:type="spellStart"/>
             <w:r>
+              <w:rPr>
+                <w:highlight w:val="yellow"/>
+              </w:rPr>
               <w:t>ObjectId</w:t>
             </w:r>
             <w:proofErr w:type="spellEnd"/>
             <w:r>
+              <w:rPr>
+                <w:highlight w:val="yellow"/>
+              </w:rPr>
               <w:t xml:space="preserve"> (ref: User)</w:t>
             </w:r>
           </w:p>
@@ -6829,7 +6861,15 @@
             <w:hideMark/>
           </w:tcPr>
           <w:p>
-            <w:r>
+            <w:pPr>
+              <w:rPr>
+                <w:highlight w:val="yellow"/>
+              </w:rPr>
+            </w:pPr>
+            <w:r>
+              <w:rPr>
+                <w:highlight w:val="yellow"/>
+              </w:rPr>
               <w:t>Yes</w:t>
             </w:r>
           </w:p>
@@ -6841,7 +6881,15 @@
             <w:hideMark/>
           </w:tcPr>
           <w:p>
-            <w:r>
+            <w:pPr>
+              <w:rPr>
+                <w:highlight w:val="yellow"/>
+              </w:rPr>
+            </w:pPr>
+            <w:r>
+              <w:rPr>
+                <w:highlight w:val="yellow"/>
+              </w:rPr>
               <w:t>No</w:t>
             </w:r>
           </w:p>
@@ -6853,7 +6901,15 @@
             <w:hideMark/>
           </w:tcPr>
           <w:p>
-            <w:r>
+            <w:pPr>
+              <w:rPr>
+                <w:highlight w:val="yellow"/>
+              </w:rPr>
+            </w:pPr>
+            <w:r>
+              <w:rPr>
+                <w:highlight w:val="yellow"/>
+              </w:rPr>
               <w:t>References the User model to link game progress to a player.</w:t>
             </w:r>
           </w:p>
@@ -6870,9 +6926,15 @@
             <w:hideMark/>
           </w:tcPr>
           <w:p>
+            <w:pPr>
+              <w:rPr>
+                <w:highlight w:val="yellow"/>
+              </w:rPr>
+            </w:pPr>
             <w:r>
               <w:rPr>
                 <w:rFonts w:ascii="Courier New" w:hAnsi="Courier New" w:cs="Courier New"/>
+                <w:highlight w:val="yellow"/>
               </w:rPr>
               <w:t>level</w:t>
             </w:r>
@@ -6885,7 +6947,15 @@
             <w:hideMark/>
           </w:tcPr>
           <w:p>
-            <w:r>
+            <w:pPr>
+              <w:rPr>
+                <w:highlight w:val="yellow"/>
+              </w:rPr>
+            </w:pPr>
+            <w:r>
+              <w:rPr>
+                <w:highlight w:val="yellow"/>
+              </w:rPr>
               <w:t>Number</w:t>
             </w:r>
           </w:p>
@@ -6897,7 +6967,15 @@
             <w:hideMark/>
           </w:tcPr>
           <w:p>
-            <w:r>
+            <w:pPr>
+              <w:rPr>
+                <w:highlight w:val="yellow"/>
+              </w:rPr>
+            </w:pPr>
+            <w:r>
+              <w:rPr>
+                <w:highlight w:val="yellow"/>
+              </w:rPr>
               <w:t>Yes</w:t>
             </w:r>
           </w:p>
@@ -6909,7 +6987,15 @@
             <w:hideMark/>
           </w:tcPr>
           <w:p>
-            <w:r>
+            <w:pPr>
+              <w:rPr>
+                <w:highlight w:val="yellow"/>
+              </w:rPr>
+            </w:pPr>
+            <w:r>
+              <w:rPr>
+                <w:highlight w:val="yellow"/>
+              </w:rPr>
               <w:t>1</w:t>
             </w:r>
           </w:p>
@@ -6921,7 +7007,15 @@
             <w:hideMark/>
           </w:tcPr>
           <w:p>
-            <w:r>
+            <w:pPr>
+              <w:rPr>
+                <w:highlight w:val="yellow"/>
+              </w:rPr>
+            </w:pPr>
+            <w:r>
+              <w:rPr>
+                <w:highlight w:val="yellow"/>
+              </w:rPr>
               <w:t>Stores the player's current level.</w:t>
             </w:r>
           </w:p>
@@ -6938,10 +7032,16 @@
             <w:hideMark/>
           </w:tcPr>
           <w:p>
+            <w:pPr>
+              <w:rPr>
+                <w:highlight w:val="yellow"/>
+              </w:rPr>
+            </w:pPr>
             <w:proofErr w:type="spellStart"/>
             <w:r>
               <w:rPr>
                 <w:rFonts w:ascii="Courier New" w:hAnsi="Courier New" w:cs="Courier New"/>
+                <w:highlight w:val="yellow"/>
               </w:rPr>
               <w:t>experiencePoints</w:t>
             </w:r>
@@ -6955,7 +7055,15 @@
             <w:hideMark/>
           </w:tcPr>
           <w:p>
-            <w:r>
+            <w:pPr>
+              <w:rPr>
+                <w:highlight w:val="yellow"/>
+              </w:rPr>
+            </w:pPr>
+            <w:r>
+              <w:rPr>
+                <w:highlight w:val="yellow"/>
+              </w:rPr>
               <w:t>Number</w:t>
             </w:r>
           </w:p>
@@ -6967,7 +7075,15 @@
             <w:hideMark/>
           </w:tcPr>
           <w:p>
-            <w:r>
+            <w:pPr>
+              <w:rPr>
+                <w:highlight w:val="yellow"/>
+              </w:rPr>
+            </w:pPr>
+            <w:r>
+              <w:rPr>
+                <w:highlight w:val="yellow"/>
+              </w:rPr>
               <w:t>Yes</w:t>
             </w:r>
           </w:p>
@@ -6979,7 +7095,15 @@
             <w:hideMark/>
           </w:tcPr>
           <w:p>
-            <w:r>
+            <w:pPr>
+              <w:rPr>
+                <w:highlight w:val="yellow"/>
+              </w:rPr>
+            </w:pPr>
+            <w:r>
+              <w:rPr>
+                <w:highlight w:val="yellow"/>
+              </w:rPr>
               <w:t>0</w:t>
             </w:r>
           </w:p>
@@ -6991,7 +7115,15 @@
             <w:hideMark/>
           </w:tcPr>
           <w:p>
-            <w:r>
+            <w:pPr>
+              <w:rPr>
+                <w:highlight w:val="yellow"/>
+              </w:rPr>
+            </w:pPr>
+            <w:r>
+              <w:rPr>
+                <w:highlight w:val="yellow"/>
+              </w:rPr>
               <w:t>Tracks experience points gained by the player.</w:t>
             </w:r>
           </w:p>
@@ -7005,63 +7137,66 @@
           <w:tcPr>
             <w:tcW w:w="0" w:type="auto"/>
             <w:vAlign w:val="center"/>
-            <w:hideMark/>
-          </w:tcPr>
-          <w:p>
-            <w:r>
+          </w:tcPr>
+          <w:p>
+            <w:pPr>
               <w:rPr>
                 <w:rFonts w:ascii="Courier New" w:hAnsi="Courier New" w:cs="Courier New"/>
-              </w:rPr>
-              <w:t>score</w:t>
-            </w:r>
-          </w:p>
-        </w:tc>
-        <w:tc>
-          <w:tcPr>
-            <w:tcW w:w="0" w:type="auto"/>
-            <w:vAlign w:val="center"/>
-            <w:hideMark/>
-          </w:tcPr>
-          <w:p>
-            <w:r>
-              <w:t>Number</w:t>
-            </w:r>
-          </w:p>
-        </w:tc>
-        <w:tc>
-          <w:tcPr>
-            <w:tcW w:w="0" w:type="auto"/>
-            <w:vAlign w:val="center"/>
-            <w:hideMark/>
-          </w:tcPr>
-          <w:p>
-            <w:r>
-              <w:t>Yes</w:t>
-            </w:r>
-          </w:p>
-        </w:tc>
-        <w:tc>
-          <w:tcPr>
-            <w:tcW w:w="0" w:type="auto"/>
-            <w:vAlign w:val="center"/>
-            <w:hideMark/>
-          </w:tcPr>
-          <w:p>
-            <w:r>
-              <w:t>0</w:t>
-            </w:r>
-          </w:p>
-        </w:tc>
-        <w:tc>
-          <w:tcPr>
-            <w:tcW w:w="0" w:type="auto"/>
-            <w:vAlign w:val="center"/>
-            <w:hideMark/>
-          </w:tcPr>
-          <w:p>
-            <w:r>
-              <w:t>Player's total score.</w:t>
-            </w:r>
+                <w:highlight w:val="yellow"/>
+              </w:rPr>
+            </w:pPr>
+          </w:p>
+        </w:tc>
+        <w:tc>
+          <w:tcPr>
+            <w:tcW w:w="0" w:type="auto"/>
+            <w:vAlign w:val="center"/>
+          </w:tcPr>
+          <w:p>
+            <w:pPr>
+              <w:rPr>
+                <w:highlight w:val="yellow"/>
+              </w:rPr>
+            </w:pPr>
+          </w:p>
+        </w:tc>
+        <w:tc>
+          <w:tcPr>
+            <w:tcW w:w="0" w:type="auto"/>
+            <w:vAlign w:val="center"/>
+          </w:tcPr>
+          <w:p>
+            <w:pPr>
+              <w:rPr>
+                <w:highlight w:val="yellow"/>
+              </w:rPr>
+            </w:pPr>
+          </w:p>
+        </w:tc>
+        <w:tc>
+          <w:tcPr>
+            <w:tcW w:w="0" w:type="auto"/>
+            <w:vAlign w:val="center"/>
+          </w:tcPr>
+          <w:p>
+            <w:pPr>
+              <w:rPr>
+                <w:highlight w:val="yellow"/>
+              </w:rPr>
+            </w:pPr>
+          </w:p>
+        </w:tc>
+        <w:tc>
+          <w:tcPr>
+            <w:tcW w:w="0" w:type="auto"/>
+            <w:vAlign w:val="center"/>
+          </w:tcPr>
+          <w:p>
+            <w:pPr>
+              <w:rPr>
+                <w:highlight w:val="yellow"/>
+              </w:rPr>
+            </w:pPr>
           </w:p>
         </w:tc>
       </w:tr>
@@ -7076,22 +7211,36 @@
             <w:hideMark/>
           </w:tcPr>
           <w:p>
+            <w:pPr>
+              <w:rPr>
+                <w:highlight w:val="yellow"/>
+              </w:rPr>
+            </w:pPr>
             <w:r>
               <w:rPr>
                 <w:rFonts w:ascii="Courier New" w:hAnsi="Courier New" w:cs="Courier New"/>
-              </w:rPr>
-              <w:t>rank</w:t>
-            </w:r>
-          </w:p>
-        </w:tc>
-        <w:tc>
-          <w:tcPr>
-            <w:tcW w:w="0" w:type="auto"/>
-            <w:vAlign w:val="center"/>
-            <w:hideMark/>
-          </w:tcPr>
-          <w:p>
-            <w:r>
+                <w:highlight w:val="yellow"/>
+              </w:rPr>
+              <w:t>score</w:t>
+            </w:r>
+          </w:p>
+        </w:tc>
+        <w:tc>
+          <w:tcPr>
+            <w:tcW w:w="0" w:type="auto"/>
+            <w:vAlign w:val="center"/>
+            <w:hideMark/>
+          </w:tcPr>
+          <w:p>
+            <w:pPr>
+              <w:rPr>
+                <w:highlight w:val="yellow"/>
+              </w:rPr>
+            </w:pPr>
+            <w:r>
+              <w:rPr>
+                <w:highlight w:val="yellow"/>
+              </w:rPr>
               <w:t>Number</w:t>
             </w:r>
           </w:p>
@@ -7103,32 +7252,56 @@
             <w:hideMark/>
           </w:tcPr>
           <w:p>
-            <w:r>
-              <w:t>No</w:t>
-            </w:r>
-          </w:p>
-        </w:tc>
-        <w:tc>
-          <w:tcPr>
-            <w:tcW w:w="0" w:type="auto"/>
-            <w:vAlign w:val="center"/>
-            <w:hideMark/>
-          </w:tcPr>
-          <w:p>
-            <w:r>
-              <w:t>No</w:t>
-            </w:r>
-          </w:p>
-        </w:tc>
-        <w:tc>
-          <w:tcPr>
-            <w:tcW w:w="0" w:type="auto"/>
-            <w:vAlign w:val="center"/>
-            <w:hideMark/>
-          </w:tcPr>
-          <w:p>
-            <w:r>
-              <w:t>Player’s leaderboard ranking (optional).</w:t>
+            <w:pPr>
+              <w:rPr>
+                <w:highlight w:val="yellow"/>
+              </w:rPr>
+            </w:pPr>
+            <w:r>
+              <w:rPr>
+                <w:highlight w:val="yellow"/>
+              </w:rPr>
+              <w:t>Yes</w:t>
+            </w:r>
+          </w:p>
+        </w:tc>
+        <w:tc>
+          <w:tcPr>
+            <w:tcW w:w="0" w:type="auto"/>
+            <w:vAlign w:val="center"/>
+            <w:hideMark/>
+          </w:tcPr>
+          <w:p>
+            <w:pPr>
+              <w:rPr>
+                <w:highlight w:val="yellow"/>
+              </w:rPr>
+            </w:pPr>
+            <w:r>
+              <w:rPr>
+                <w:highlight w:val="yellow"/>
+              </w:rPr>
+              <w:t>0</w:t>
+            </w:r>
+          </w:p>
+        </w:tc>
+        <w:tc>
+          <w:tcPr>
+            <w:tcW w:w="0" w:type="auto"/>
+            <w:vAlign w:val="center"/>
+            <w:hideMark/>
+          </w:tcPr>
+          <w:p>
+            <w:pPr>
+              <w:rPr>
+                <w:highlight w:val="yellow"/>
+              </w:rPr>
+            </w:pPr>
+            <w:r>
+              <w:rPr>
+                <w:highlight w:val="yellow"/>
+              </w:rPr>
+              <w:t>Player's total score.</w:t>
             </w:r>
           </w:p>
         </w:tc>
@@ -7144,34 +7317,56 @@
             <w:hideMark/>
           </w:tcPr>
           <w:p>
+            <w:pPr>
+              <w:rPr>
+                <w:highlight w:val="yellow"/>
+              </w:rPr>
+            </w:pPr>
             <w:r>
               <w:rPr>
                 <w:rFonts w:ascii="Courier New" w:hAnsi="Courier New" w:cs="Courier New"/>
-              </w:rPr>
-              <w:t>achievements</w:t>
-            </w:r>
-          </w:p>
-        </w:tc>
-        <w:tc>
-          <w:tcPr>
-            <w:tcW w:w="0" w:type="auto"/>
-            <w:vAlign w:val="center"/>
-            <w:hideMark/>
-          </w:tcPr>
-          <w:p>
-            <w:r>
-              <w:t>[String]</w:t>
-            </w:r>
-          </w:p>
-        </w:tc>
-        <w:tc>
-          <w:tcPr>
-            <w:tcW w:w="0" w:type="auto"/>
-            <w:vAlign w:val="center"/>
-            <w:hideMark/>
-          </w:tcPr>
-          <w:p>
-            <w:r>
+                <w:highlight w:val="yellow"/>
+              </w:rPr>
+              <w:t>rank</w:t>
+            </w:r>
+          </w:p>
+        </w:tc>
+        <w:tc>
+          <w:tcPr>
+            <w:tcW w:w="0" w:type="auto"/>
+            <w:vAlign w:val="center"/>
+            <w:hideMark/>
+          </w:tcPr>
+          <w:p>
+            <w:pPr>
+              <w:rPr>
+                <w:highlight w:val="yellow"/>
+              </w:rPr>
+            </w:pPr>
+            <w:r>
+              <w:rPr>
+                <w:highlight w:val="yellow"/>
+              </w:rPr>
+              <w:t>Number</w:t>
+            </w:r>
+          </w:p>
+        </w:tc>
+        <w:tc>
+          <w:tcPr>
+            <w:tcW w:w="0" w:type="auto"/>
+            <w:vAlign w:val="center"/>
+            <w:hideMark/>
+          </w:tcPr>
+          <w:p>
+            <w:pPr>
+              <w:rPr>
+                <w:highlight w:val="yellow"/>
+              </w:rPr>
+            </w:pPr>
+            <w:r>
+              <w:rPr>
+                <w:highlight w:val="yellow"/>
+              </w:rPr>
               <w:t>No</w:t>
             </w:r>
           </w:p>
@@ -7183,20 +7378,36 @@
             <w:hideMark/>
           </w:tcPr>
           <w:p>
-            <w:r>
-              <w:t>[]</w:t>
-            </w:r>
-          </w:p>
-        </w:tc>
-        <w:tc>
-          <w:tcPr>
-            <w:tcW w:w="0" w:type="auto"/>
-            <w:vAlign w:val="center"/>
-            <w:hideMark/>
-          </w:tcPr>
-          <w:p>
-            <w:r>
-              <w:t>Stores unlocked achievement names.</w:t>
+            <w:pPr>
+              <w:rPr>
+                <w:highlight w:val="yellow"/>
+              </w:rPr>
+            </w:pPr>
+            <w:r>
+              <w:rPr>
+                <w:highlight w:val="yellow"/>
+              </w:rPr>
+              <w:t>No</w:t>
+            </w:r>
+          </w:p>
+        </w:tc>
+        <w:tc>
+          <w:tcPr>
+            <w:tcW w:w="0" w:type="auto"/>
+            <w:vAlign w:val="center"/>
+            <w:hideMark/>
+          </w:tcPr>
+          <w:p>
+            <w:pPr>
+              <w:rPr>
+                <w:highlight w:val="yellow"/>
+              </w:rPr>
+            </w:pPr>
+            <w:r>
+              <w:rPr>
+                <w:highlight w:val="yellow"/>
+              </w:rPr>
+              <w:t>Player’s leaderboard ranking (optional).</w:t>
             </w:r>
           </w:p>
         </w:tc>
@@ -7212,34 +7423,56 @@
             <w:hideMark/>
           </w:tcPr>
           <w:p>
+            <w:pPr>
+              <w:rPr>
+                <w:highlight w:val="yellow"/>
+              </w:rPr>
+            </w:pPr>
             <w:r>
               <w:rPr>
                 <w:rFonts w:ascii="Courier New" w:hAnsi="Courier New" w:cs="Courier New"/>
-              </w:rPr>
-              <w:t>progress</w:t>
-            </w:r>
-          </w:p>
-        </w:tc>
-        <w:tc>
-          <w:tcPr>
-            <w:tcW w:w="0" w:type="auto"/>
-            <w:vAlign w:val="center"/>
-            <w:hideMark/>
-          </w:tcPr>
-          <w:p>
-            <w:r>
-              <w:t>String</w:t>
-            </w:r>
-          </w:p>
-        </w:tc>
-        <w:tc>
-          <w:tcPr>
-            <w:tcW w:w="0" w:type="auto"/>
-            <w:vAlign w:val="center"/>
-            <w:hideMark/>
-          </w:tcPr>
-          <w:p>
-            <w:r>
+                <w:highlight w:val="yellow"/>
+              </w:rPr>
+              <w:t>achievements</w:t>
+            </w:r>
+          </w:p>
+        </w:tc>
+        <w:tc>
+          <w:tcPr>
+            <w:tcW w:w="0" w:type="auto"/>
+            <w:vAlign w:val="center"/>
+            <w:hideMark/>
+          </w:tcPr>
+          <w:p>
+            <w:pPr>
+              <w:rPr>
+                <w:highlight w:val="yellow"/>
+              </w:rPr>
+            </w:pPr>
+            <w:r>
+              <w:rPr>
+                <w:highlight w:val="yellow"/>
+              </w:rPr>
+              <w:t>[String]</w:t>
+            </w:r>
+          </w:p>
+        </w:tc>
+        <w:tc>
+          <w:tcPr>
+            <w:tcW w:w="0" w:type="auto"/>
+            <w:vAlign w:val="center"/>
+            <w:hideMark/>
+          </w:tcPr>
+          <w:p>
+            <w:pPr>
+              <w:rPr>
+                <w:highlight w:val="yellow"/>
+              </w:rPr>
+            </w:pPr>
+            <w:r>
+              <w:rPr>
+                <w:highlight w:val="yellow"/>
+              </w:rPr>
               <w:t>No</w:t>
             </w:r>
           </w:p>
@@ -7251,29 +7484,36 @@
             <w:hideMark/>
           </w:tcPr>
           <w:p>
-            <w:r>
-              <w:t>"Not started"</w:t>
-            </w:r>
-          </w:p>
-        </w:tc>
-        <w:tc>
-          <w:tcPr>
-            <w:tcW w:w="0" w:type="auto"/>
-            <w:vAlign w:val="center"/>
-            <w:hideMark/>
-          </w:tcPr>
-          <w:p>
-            <w:r>
-              <w:t xml:space="preserve">Describes current game progress (e.g., </w:t>
-            </w:r>
-            <w:r>
-              <w:rPr>
-                <w:rFonts w:ascii="Courier New" w:hAnsi="Courier New" w:cs="Courier New"/>
-              </w:rPr>
-              <w:t>"Level 3 - Boss Battle"</w:t>
-            </w:r>
-            <w:r>
-              <w:t>).</w:t>
+            <w:pPr>
+              <w:rPr>
+                <w:highlight w:val="yellow"/>
+              </w:rPr>
+            </w:pPr>
+            <w:r>
+              <w:rPr>
+                <w:highlight w:val="yellow"/>
+              </w:rPr>
+              <w:t>[]</w:t>
+            </w:r>
+          </w:p>
+        </w:tc>
+        <w:tc>
+          <w:tcPr>
+            <w:tcW w:w="0" w:type="auto"/>
+            <w:vAlign w:val="center"/>
+            <w:hideMark/>
+          </w:tcPr>
+          <w:p>
+            <w:pPr>
+              <w:rPr>
+                <w:highlight w:val="yellow"/>
+              </w:rPr>
+            </w:pPr>
+            <w:r>
+              <w:rPr>
+                <w:highlight w:val="yellow"/>
+              </w:rPr>
+              <w:t>Stores unlocked achievement names.</w:t>
             </w:r>
           </w:p>
         </w:tc>
@@ -7289,36 +7529,56 @@
             <w:hideMark/>
           </w:tcPr>
           <w:p>
-            <w:proofErr w:type="spellStart"/>
+            <w:pPr>
+              <w:rPr>
+                <w:highlight w:val="yellow"/>
+              </w:rPr>
+            </w:pPr>
             <w:r>
               <w:rPr>
                 <w:rFonts w:ascii="Courier New" w:hAnsi="Courier New" w:cs="Courier New"/>
-              </w:rPr>
-              <w:t>lastPlayed</w:t>
-            </w:r>
-            <w:proofErr w:type="spellEnd"/>
-          </w:p>
-        </w:tc>
-        <w:tc>
-          <w:tcPr>
-            <w:tcW w:w="0" w:type="auto"/>
-            <w:vAlign w:val="center"/>
-            <w:hideMark/>
-          </w:tcPr>
-          <w:p>
-            <w:r>
-              <w:t>Date</w:t>
-            </w:r>
-          </w:p>
-        </w:tc>
-        <w:tc>
-          <w:tcPr>
-            <w:tcW w:w="0" w:type="auto"/>
-            <w:vAlign w:val="center"/>
-            <w:hideMark/>
-          </w:tcPr>
-          <w:p>
-            <w:r>
+                <w:highlight w:val="yellow"/>
+              </w:rPr>
+              <w:t>progress</w:t>
+            </w:r>
+          </w:p>
+        </w:tc>
+        <w:tc>
+          <w:tcPr>
+            <w:tcW w:w="0" w:type="auto"/>
+            <w:vAlign w:val="center"/>
+            <w:hideMark/>
+          </w:tcPr>
+          <w:p>
+            <w:pPr>
+              <w:rPr>
+                <w:highlight w:val="yellow"/>
+              </w:rPr>
+            </w:pPr>
+            <w:r>
+              <w:rPr>
+                <w:highlight w:val="yellow"/>
+              </w:rPr>
+              <w:t>String</w:t>
+            </w:r>
+          </w:p>
+        </w:tc>
+        <w:tc>
+          <w:tcPr>
+            <w:tcW w:w="0" w:type="auto"/>
+            <w:vAlign w:val="center"/>
+            <w:hideMark/>
+          </w:tcPr>
+          <w:p>
+            <w:pPr>
+              <w:rPr>
+                <w:highlight w:val="yellow"/>
+              </w:rPr>
+            </w:pPr>
+            <w:r>
+              <w:rPr>
+                <w:highlight w:val="yellow"/>
+              </w:rPr>
               <w:t>No</w:t>
             </w:r>
           </w:p>
@@ -7330,25 +7590,49 @@
             <w:hideMark/>
           </w:tcPr>
           <w:p>
-            <w:proofErr w:type="spellStart"/>
+            <w:pPr>
+              <w:rPr>
+                <w:highlight w:val="yellow"/>
+              </w:rPr>
+            </w:pPr>
+            <w:r>
+              <w:rPr>
+                <w:highlight w:val="yellow"/>
+              </w:rPr>
+              <w:t>"Not started"</w:t>
+            </w:r>
+          </w:p>
+        </w:tc>
+        <w:tc>
+          <w:tcPr>
+            <w:tcW w:w="0" w:type="auto"/>
+            <w:vAlign w:val="center"/>
+            <w:hideMark/>
+          </w:tcPr>
+          <w:p>
+            <w:pPr>
+              <w:rPr>
+                <w:highlight w:val="yellow"/>
+              </w:rPr>
+            </w:pPr>
+            <w:r>
+              <w:rPr>
+                <w:highlight w:val="yellow"/>
+              </w:rPr>
+              <w:t xml:space="preserve">Describes current game progress (e.g., </w:t>
+            </w:r>
             <w:r>
               <w:rPr>
                 <w:rFonts w:ascii="Courier New" w:hAnsi="Courier New" w:cs="Courier New"/>
-              </w:rPr>
-              <w:t>Date.now</w:t>
-            </w:r>
-            <w:proofErr w:type="spellEnd"/>
-          </w:p>
-        </w:tc>
-        <w:tc>
-          <w:tcPr>
-            <w:tcW w:w="0" w:type="auto"/>
-            <w:vAlign w:val="center"/>
-            <w:hideMark/>
-          </w:tcPr>
-          <w:p>
-            <w:r>
-              <w:t>Stores the last date the player played.</w:t>
+                <w:highlight w:val="yellow"/>
+              </w:rPr>
+              <w:t>"Level 3 - Boss Battle"</w:t>
+            </w:r>
+            <w:r>
+              <w:rPr>
+                <w:highlight w:val="yellow"/>
+              </w:rPr>
+              <w:t>).</w:t>
             </w:r>
           </w:p>
         </w:tc>
@@ -7364,10 +7648,127 @@
             <w:hideMark/>
           </w:tcPr>
           <w:p>
+            <w:pPr>
+              <w:rPr>
+                <w:highlight w:val="yellow"/>
+              </w:rPr>
+            </w:pPr>
             <w:proofErr w:type="spellStart"/>
             <w:r>
               <w:rPr>
                 <w:rFonts w:ascii="Courier New" w:hAnsi="Courier New" w:cs="Courier New"/>
+                <w:highlight w:val="yellow"/>
+              </w:rPr>
+              <w:t>lastPlayed</w:t>
+            </w:r>
+            <w:proofErr w:type="spellEnd"/>
+          </w:p>
+        </w:tc>
+        <w:tc>
+          <w:tcPr>
+            <w:tcW w:w="0" w:type="auto"/>
+            <w:vAlign w:val="center"/>
+            <w:hideMark/>
+          </w:tcPr>
+          <w:p>
+            <w:pPr>
+              <w:rPr>
+                <w:highlight w:val="yellow"/>
+              </w:rPr>
+            </w:pPr>
+            <w:r>
+              <w:rPr>
+                <w:highlight w:val="yellow"/>
+              </w:rPr>
+              <w:t>Date</w:t>
+            </w:r>
+          </w:p>
+        </w:tc>
+        <w:tc>
+          <w:tcPr>
+            <w:tcW w:w="0" w:type="auto"/>
+            <w:vAlign w:val="center"/>
+            <w:hideMark/>
+          </w:tcPr>
+          <w:p>
+            <w:pPr>
+              <w:rPr>
+                <w:highlight w:val="yellow"/>
+              </w:rPr>
+            </w:pPr>
+            <w:r>
+              <w:rPr>
+                <w:highlight w:val="yellow"/>
+              </w:rPr>
+              <w:t>No</w:t>
+            </w:r>
+          </w:p>
+        </w:tc>
+        <w:tc>
+          <w:tcPr>
+            <w:tcW w:w="0" w:type="auto"/>
+            <w:vAlign w:val="center"/>
+            <w:hideMark/>
+          </w:tcPr>
+          <w:p>
+            <w:pPr>
+              <w:rPr>
+                <w:highlight w:val="yellow"/>
+              </w:rPr>
+            </w:pPr>
+            <w:proofErr w:type="spellStart"/>
+            <w:r>
+              <w:rPr>
+                <w:rFonts w:ascii="Courier New" w:hAnsi="Courier New" w:cs="Courier New"/>
+                <w:highlight w:val="yellow"/>
+              </w:rPr>
+              <w:t>Date.now</w:t>
+            </w:r>
+            <w:proofErr w:type="spellEnd"/>
+          </w:p>
+        </w:tc>
+        <w:tc>
+          <w:tcPr>
+            <w:tcW w:w="0" w:type="auto"/>
+            <w:vAlign w:val="center"/>
+            <w:hideMark/>
+          </w:tcPr>
+          <w:p>
+            <w:pPr>
+              <w:rPr>
+                <w:highlight w:val="yellow"/>
+              </w:rPr>
+            </w:pPr>
+            <w:r>
+              <w:rPr>
+                <w:highlight w:val="yellow"/>
+              </w:rPr>
+              <w:t>Stores the last date the player played.</w:t>
+            </w:r>
+          </w:p>
+        </w:tc>
+      </w:tr>
+      <w:tr>
+        <w:trPr>
+          <w:tblCellSpacing w:w="15" w:type="dxa"/>
+        </w:trPr>
+        <w:tc>
+          <w:tcPr>
+            <w:tcW w:w="0" w:type="auto"/>
+            <w:vAlign w:val="center"/>
+            <w:hideMark/>
+          </w:tcPr>
+          <w:p>
+            <w:pPr>
+              <w:rPr>
+                <w:highlight w:val="yellow"/>
+              </w:rPr>
+            </w:pPr>
+            <w:proofErr w:type="spellStart"/>
+            <w:r>
+              <w:rPr>
+                <w:rFonts w:ascii="Courier New" w:hAnsi="Courier New" w:cs="Courier New"/>
+                <w:highlight w:val="yellow"/>
               </w:rPr>
               <w:t>updatedAt</w:t>
             </w:r>
@@ -7381,7 +7782,15 @@
             <w:hideMark/>
           </w:tcPr>
           <w:p>
-            <w:r>
+            <w:pPr>
+              <w:rPr>
+                <w:highlight w:val="yellow"/>
+              </w:rPr>
+            </w:pPr>
+            <w:r>
+              <w:rPr>
+                <w:highlight w:val="yellow"/>
+              </w:rPr>
               <w:t>Date (auto-generated)</w:t>
             </w:r>
           </w:p>
@@ -7393,7 +7802,15 @@
             <w:hideMark/>
           </w:tcPr>
           <w:p>
-            <w:r>
+            <w:pPr>
+              <w:rPr>
+                <w:highlight w:val="yellow"/>
+              </w:rPr>
+            </w:pPr>
+            <w:r>
+              <w:rPr>
+                <w:highlight w:val="yellow"/>
+              </w:rPr>
               <w:t>No</w:t>
             </w:r>
           </w:p>
@@ -7405,7 +7822,15 @@
             <w:hideMark/>
           </w:tcPr>
           <w:p>
-            <w:r>
+            <w:pPr>
+              <w:rPr>
+                <w:highlight w:val="yellow"/>
+              </w:rPr>
+            </w:pPr>
+            <w:r>
+              <w:rPr>
+                <w:highlight w:val="yellow"/>
+              </w:rPr>
               <w:t>Auto</w:t>
             </w:r>
           </w:p>
@@ -7418,6 +7843,9 @@
           </w:tcPr>
           <w:p>
             <w:r>
+              <w:rPr>
+                <w:highlight w:val="yellow"/>
+              </w:rPr>
               <w:t>Timestamp for when the document was last updated.</w:t>
             </w:r>
           </w:p>

</xml_diff>